<commit_message>
Added task9 and task10
</commit_message>
<xml_diff>
--- a/Assignments/Javascript/Javascript_Assignment_2.docx
+++ b/Assignments/Javascript/Javascript_Assignment_2.docx
@@ -26593,13 +26593,3343 @@
     </w:p>
     <w:p/>
     <w:p>
+      <w:pPr>
+        <w:shd w:val="clear" w:color="auto" w:fill="1E1E1E"/>
+        <w:spacing w:after="0" w:line="330" w:lineRule="atLeast"/>
+        <w:rPr>
+          <w:rFonts w:ascii="Consolas" w:eastAsia="Times New Roman" w:hAnsi="Consolas" w:cs="Times New Roman"/>
+          <w:color w:val="D4D4D4"/>
+          <w:sz w:val="24"/>
+          <w:szCs w:val="24"/>
+          <w:lang w:val="en-GB" w:eastAsia="en-GB"/>
+        </w:rPr>
+      </w:pPr>
+      <w:r>
+        <w:rPr>
+          <w:rFonts w:ascii="Consolas" w:eastAsia="Times New Roman" w:hAnsi="Consolas" w:cs="Times New Roman"/>
+          <w:color w:val="6A9955"/>
+          <w:sz w:val="24"/>
+          <w:szCs w:val="24"/>
+          <w:lang w:val="en-GB" w:eastAsia="en-GB"/>
+        </w:rPr>
+        <w:t>// The Recipe Card</w:t>
+      </w:r>
+    </w:p>
+    <w:p>
+      <w:pPr>
+        <w:shd w:val="clear" w:color="auto" w:fill="1E1E1E"/>
+        <w:spacing w:after="240" w:line="330" w:lineRule="atLeast"/>
+        <w:rPr>
+          <w:rFonts w:ascii="Consolas" w:eastAsia="Times New Roman" w:hAnsi="Consolas" w:cs="Times New Roman"/>
+          <w:color w:val="D4D4D4"/>
+          <w:sz w:val="24"/>
+          <w:szCs w:val="24"/>
+          <w:lang w:val="en-GB" w:eastAsia="en-GB"/>
+        </w:rPr>
+      </w:pPr>
+    </w:p>
+    <w:p>
+      <w:pPr>
+        <w:shd w:val="clear" w:color="auto" w:fill="1E1E1E"/>
+        <w:spacing w:after="0" w:line="330" w:lineRule="atLeast"/>
+        <w:rPr>
+          <w:rFonts w:ascii="Consolas" w:eastAsia="Times New Roman" w:hAnsi="Consolas" w:cs="Times New Roman"/>
+          <w:color w:val="D4D4D4"/>
+          <w:sz w:val="24"/>
+          <w:szCs w:val="24"/>
+          <w:lang w:val="en-GB" w:eastAsia="en-GB"/>
+        </w:rPr>
+      </w:pPr>
+      <w:proofErr w:type="spellStart"/>
+      <w:r>
+        <w:rPr>
+          <w:rFonts w:ascii="Consolas" w:eastAsia="Times New Roman" w:hAnsi="Consolas" w:cs="Times New Roman"/>
+          <w:color w:val="569CD6"/>
+          <w:sz w:val="24"/>
+          <w:szCs w:val="24"/>
+          <w:lang w:val="en-GB" w:eastAsia="en-GB"/>
+        </w:rPr>
+        <w:t>const</w:t>
+      </w:r>
+      <w:proofErr w:type="spellEnd"/>
+      <w:r>
+        <w:rPr>
+          <w:rFonts w:ascii="Consolas" w:eastAsia="Times New Roman" w:hAnsi="Consolas" w:cs="Times New Roman"/>
+          <w:color w:val="D4D4D4"/>
+          <w:sz w:val="24"/>
+          <w:szCs w:val="24"/>
+          <w:lang w:val="en-GB" w:eastAsia="en-GB"/>
+        </w:rPr>
+        <w:t xml:space="preserve"> </w:t>
+      </w:r>
+      <w:r>
+        <w:rPr>
+          <w:rFonts w:ascii="Consolas" w:eastAsia="Times New Roman" w:hAnsi="Consolas" w:cs="Times New Roman"/>
+          <w:color w:val="9CDCFE"/>
+          <w:sz w:val="24"/>
+          <w:szCs w:val="24"/>
+          <w:lang w:val="en-GB" w:eastAsia="en-GB"/>
+        </w:rPr>
+        <w:t>recipe</w:t>
+      </w:r>
+      <w:r>
+        <w:rPr>
+          <w:rFonts w:ascii="Consolas" w:eastAsia="Times New Roman" w:hAnsi="Consolas" w:cs="Times New Roman"/>
+          <w:color w:val="D4D4D4"/>
+          <w:sz w:val="24"/>
+          <w:szCs w:val="24"/>
+          <w:lang w:val="en-GB" w:eastAsia="en-GB"/>
+        </w:rPr>
+        <w:t xml:space="preserve"> = {</w:t>
+      </w:r>
+    </w:p>
+    <w:p>
+      <w:pPr>
+        <w:shd w:val="clear" w:color="auto" w:fill="1E1E1E"/>
+        <w:spacing w:after="0" w:line="330" w:lineRule="atLeast"/>
+        <w:rPr>
+          <w:rFonts w:ascii="Consolas" w:eastAsia="Times New Roman" w:hAnsi="Consolas" w:cs="Times New Roman"/>
+          <w:color w:val="D4D4D4"/>
+          <w:sz w:val="24"/>
+          <w:szCs w:val="24"/>
+          <w:lang w:val="en-GB" w:eastAsia="en-GB"/>
+        </w:rPr>
+      </w:pPr>
+      <w:r>
+        <w:rPr>
+          <w:rFonts w:ascii="Consolas" w:eastAsia="Times New Roman" w:hAnsi="Consolas" w:cs="Times New Roman"/>
+          <w:color w:val="D4D4D4"/>
+          <w:sz w:val="24"/>
+          <w:szCs w:val="24"/>
+          <w:lang w:val="en-GB" w:eastAsia="en-GB"/>
+        </w:rPr>
+        <w:t xml:space="preserve">   </w:t>
+      </w:r>
+      <w:r>
+        <w:rPr>
+          <w:rFonts w:ascii="Consolas" w:eastAsia="Times New Roman" w:hAnsi="Consolas" w:cs="Times New Roman"/>
+          <w:color w:val="9CDCFE"/>
+          <w:sz w:val="24"/>
+          <w:szCs w:val="24"/>
+          <w:lang w:val="en-GB" w:eastAsia="en-GB"/>
+        </w:rPr>
+        <w:t>title:</w:t>
+      </w:r>
+      <w:r>
+        <w:rPr>
+          <w:rFonts w:ascii="Consolas" w:eastAsia="Times New Roman" w:hAnsi="Consolas" w:cs="Times New Roman"/>
+          <w:color w:val="D4D4D4"/>
+          <w:sz w:val="24"/>
+          <w:szCs w:val="24"/>
+          <w:lang w:val="en-GB" w:eastAsia="en-GB"/>
+        </w:rPr>
+        <w:t xml:space="preserve"> </w:t>
+      </w:r>
+      <w:r>
+        <w:rPr>
+          <w:rFonts w:ascii="Consolas" w:eastAsia="Times New Roman" w:hAnsi="Consolas" w:cs="Times New Roman"/>
+          <w:color w:val="CE9178"/>
+          <w:sz w:val="24"/>
+          <w:szCs w:val="24"/>
+          <w:lang w:val="en-GB" w:eastAsia="en-GB"/>
+        </w:rPr>
+        <w:t>"Bacon and Egg Toasted Sandwich"</w:t>
+      </w:r>
+      <w:r>
+        <w:rPr>
+          <w:rFonts w:ascii="Consolas" w:eastAsia="Times New Roman" w:hAnsi="Consolas" w:cs="Times New Roman"/>
+          <w:color w:val="D4D4D4"/>
+          <w:sz w:val="24"/>
+          <w:szCs w:val="24"/>
+          <w:lang w:val="en-GB" w:eastAsia="en-GB"/>
+        </w:rPr>
+        <w:t>,</w:t>
+      </w:r>
+    </w:p>
+    <w:p>
+      <w:pPr>
+        <w:shd w:val="clear" w:color="auto" w:fill="1E1E1E"/>
+        <w:spacing w:after="0" w:line="330" w:lineRule="atLeast"/>
+        <w:rPr>
+          <w:rFonts w:ascii="Consolas" w:eastAsia="Times New Roman" w:hAnsi="Consolas" w:cs="Times New Roman"/>
+          <w:color w:val="D4D4D4"/>
+          <w:sz w:val="24"/>
+          <w:szCs w:val="24"/>
+          <w:lang w:val="en-GB" w:eastAsia="en-GB"/>
+        </w:rPr>
+      </w:pPr>
+      <w:r>
+        <w:rPr>
+          <w:rFonts w:ascii="Consolas" w:eastAsia="Times New Roman" w:hAnsi="Consolas" w:cs="Times New Roman"/>
+          <w:color w:val="D4D4D4"/>
+          <w:sz w:val="24"/>
+          <w:szCs w:val="24"/>
+          <w:lang w:val="en-GB" w:eastAsia="en-GB"/>
+        </w:rPr>
+        <w:t xml:space="preserve">   </w:t>
+      </w:r>
+      <w:r>
+        <w:rPr>
+          <w:rFonts w:ascii="Consolas" w:eastAsia="Times New Roman" w:hAnsi="Consolas" w:cs="Times New Roman"/>
+          <w:color w:val="9CDCFE"/>
+          <w:sz w:val="24"/>
+          <w:szCs w:val="24"/>
+          <w:lang w:val="en-GB" w:eastAsia="en-GB"/>
+        </w:rPr>
+        <w:t>serves:</w:t>
+      </w:r>
+      <w:r>
+        <w:rPr>
+          <w:rFonts w:ascii="Consolas" w:eastAsia="Times New Roman" w:hAnsi="Consolas" w:cs="Times New Roman"/>
+          <w:color w:val="D4D4D4"/>
+          <w:sz w:val="24"/>
+          <w:szCs w:val="24"/>
+          <w:lang w:val="en-GB" w:eastAsia="en-GB"/>
+        </w:rPr>
+        <w:t xml:space="preserve"> </w:t>
+      </w:r>
+      <w:r>
+        <w:rPr>
+          <w:rFonts w:ascii="Consolas" w:eastAsia="Times New Roman" w:hAnsi="Consolas" w:cs="Times New Roman"/>
+          <w:color w:val="B5CEA8"/>
+          <w:sz w:val="24"/>
+          <w:szCs w:val="24"/>
+          <w:lang w:val="en-GB" w:eastAsia="en-GB"/>
+        </w:rPr>
+        <w:t>1</w:t>
+      </w:r>
+      <w:r>
+        <w:rPr>
+          <w:rFonts w:ascii="Consolas" w:eastAsia="Times New Roman" w:hAnsi="Consolas" w:cs="Times New Roman"/>
+          <w:color w:val="D4D4D4"/>
+          <w:sz w:val="24"/>
+          <w:szCs w:val="24"/>
+          <w:lang w:val="en-GB" w:eastAsia="en-GB"/>
+        </w:rPr>
+        <w:t>,</w:t>
+      </w:r>
+    </w:p>
+    <w:p>
+      <w:pPr>
+        <w:shd w:val="clear" w:color="auto" w:fill="1E1E1E"/>
+        <w:spacing w:after="0" w:line="330" w:lineRule="atLeast"/>
+        <w:rPr>
+          <w:rFonts w:ascii="Consolas" w:eastAsia="Times New Roman" w:hAnsi="Consolas" w:cs="Times New Roman"/>
+          <w:color w:val="D4D4D4"/>
+          <w:sz w:val="24"/>
+          <w:szCs w:val="24"/>
+          <w:lang w:val="en-GB" w:eastAsia="en-GB"/>
+        </w:rPr>
+      </w:pPr>
+      <w:r>
+        <w:rPr>
+          <w:rFonts w:ascii="Consolas" w:eastAsia="Times New Roman" w:hAnsi="Consolas" w:cs="Times New Roman"/>
+          <w:color w:val="D4D4D4"/>
+          <w:sz w:val="24"/>
+          <w:szCs w:val="24"/>
+          <w:lang w:val="en-GB" w:eastAsia="en-GB"/>
+        </w:rPr>
+        <w:t xml:space="preserve">   </w:t>
+      </w:r>
+      <w:r>
+        <w:rPr>
+          <w:rFonts w:ascii="Consolas" w:eastAsia="Times New Roman" w:hAnsi="Consolas" w:cs="Times New Roman"/>
+          <w:color w:val="9CDCFE"/>
+          <w:sz w:val="24"/>
+          <w:szCs w:val="24"/>
+          <w:lang w:val="en-GB" w:eastAsia="en-GB"/>
+        </w:rPr>
+        <w:t>ingredients:</w:t>
+      </w:r>
+      <w:r>
+        <w:rPr>
+          <w:rFonts w:ascii="Consolas" w:eastAsia="Times New Roman" w:hAnsi="Consolas" w:cs="Times New Roman"/>
+          <w:color w:val="D4D4D4"/>
+          <w:sz w:val="24"/>
+          <w:szCs w:val="24"/>
+          <w:lang w:val="en-GB" w:eastAsia="en-GB"/>
+        </w:rPr>
+        <w:t xml:space="preserve"> [</w:t>
+      </w:r>
+    </w:p>
+    <w:p>
+      <w:pPr>
+        <w:shd w:val="clear" w:color="auto" w:fill="1E1E1E"/>
+        <w:spacing w:after="0" w:line="330" w:lineRule="atLeast"/>
+        <w:rPr>
+          <w:rFonts w:ascii="Consolas" w:eastAsia="Times New Roman" w:hAnsi="Consolas" w:cs="Times New Roman"/>
+          <w:color w:val="D4D4D4"/>
+          <w:sz w:val="24"/>
+          <w:szCs w:val="24"/>
+          <w:lang w:val="en-GB" w:eastAsia="en-GB"/>
+        </w:rPr>
+      </w:pPr>
+      <w:r>
+        <w:rPr>
+          <w:rFonts w:ascii="Consolas" w:eastAsia="Times New Roman" w:hAnsi="Consolas" w:cs="Times New Roman"/>
+          <w:color w:val="D4D4D4"/>
+          <w:sz w:val="24"/>
+          <w:szCs w:val="24"/>
+          <w:lang w:val="en-GB" w:eastAsia="en-GB"/>
+        </w:rPr>
+        <w:t xml:space="preserve">      </w:t>
+      </w:r>
+      <w:r>
+        <w:rPr>
+          <w:rFonts w:ascii="Consolas" w:eastAsia="Times New Roman" w:hAnsi="Consolas" w:cs="Times New Roman"/>
+          <w:color w:val="CE9178"/>
+          <w:sz w:val="24"/>
+          <w:szCs w:val="24"/>
+          <w:lang w:val="en-GB" w:eastAsia="en-GB"/>
+        </w:rPr>
+        <w:t>"Bacon"</w:t>
+      </w:r>
+      <w:r>
+        <w:rPr>
+          <w:rFonts w:ascii="Consolas" w:eastAsia="Times New Roman" w:hAnsi="Consolas" w:cs="Times New Roman"/>
+          <w:color w:val="D4D4D4"/>
+          <w:sz w:val="24"/>
+          <w:szCs w:val="24"/>
+          <w:lang w:val="en-GB" w:eastAsia="en-GB"/>
+        </w:rPr>
+        <w:t>,</w:t>
+      </w:r>
+    </w:p>
+    <w:p>
+      <w:pPr>
+        <w:shd w:val="clear" w:color="auto" w:fill="1E1E1E"/>
+        <w:spacing w:after="0" w:line="330" w:lineRule="atLeast"/>
+        <w:rPr>
+          <w:rFonts w:ascii="Consolas" w:eastAsia="Times New Roman" w:hAnsi="Consolas" w:cs="Times New Roman"/>
+          <w:color w:val="D4D4D4"/>
+          <w:sz w:val="24"/>
+          <w:szCs w:val="24"/>
+          <w:lang w:val="en-GB" w:eastAsia="en-GB"/>
+        </w:rPr>
+      </w:pPr>
+      <w:r>
+        <w:rPr>
+          <w:rFonts w:ascii="Consolas" w:eastAsia="Times New Roman" w:hAnsi="Consolas" w:cs="Times New Roman"/>
+          <w:color w:val="D4D4D4"/>
+          <w:sz w:val="24"/>
+          <w:szCs w:val="24"/>
+          <w:lang w:val="en-GB" w:eastAsia="en-GB"/>
+        </w:rPr>
+        <w:t xml:space="preserve">      </w:t>
+      </w:r>
+      <w:r>
+        <w:rPr>
+          <w:rFonts w:ascii="Consolas" w:eastAsia="Times New Roman" w:hAnsi="Consolas" w:cs="Times New Roman"/>
+          <w:color w:val="CE9178"/>
+          <w:sz w:val="24"/>
+          <w:szCs w:val="24"/>
+          <w:lang w:val="en-GB" w:eastAsia="en-GB"/>
+        </w:rPr>
+        <w:t>"Eggs"</w:t>
+      </w:r>
+      <w:r>
+        <w:rPr>
+          <w:rFonts w:ascii="Consolas" w:eastAsia="Times New Roman" w:hAnsi="Consolas" w:cs="Times New Roman"/>
+          <w:color w:val="D4D4D4"/>
+          <w:sz w:val="24"/>
+          <w:szCs w:val="24"/>
+          <w:lang w:val="en-GB" w:eastAsia="en-GB"/>
+        </w:rPr>
+        <w:t>,</w:t>
+      </w:r>
+    </w:p>
+    <w:p>
+      <w:pPr>
+        <w:shd w:val="clear" w:color="auto" w:fill="1E1E1E"/>
+        <w:spacing w:after="0" w:line="330" w:lineRule="atLeast"/>
+        <w:rPr>
+          <w:rFonts w:ascii="Consolas" w:eastAsia="Times New Roman" w:hAnsi="Consolas" w:cs="Times New Roman"/>
+          <w:color w:val="D4D4D4"/>
+          <w:sz w:val="24"/>
+          <w:szCs w:val="24"/>
+          <w:lang w:val="en-GB" w:eastAsia="en-GB"/>
+        </w:rPr>
+      </w:pPr>
+      <w:r>
+        <w:rPr>
+          <w:rFonts w:ascii="Consolas" w:eastAsia="Times New Roman" w:hAnsi="Consolas" w:cs="Times New Roman"/>
+          <w:color w:val="D4D4D4"/>
+          <w:sz w:val="24"/>
+          <w:szCs w:val="24"/>
+          <w:lang w:val="en-GB" w:eastAsia="en-GB"/>
+        </w:rPr>
+        <w:t xml:space="preserve">      </w:t>
+      </w:r>
+      <w:r>
+        <w:rPr>
+          <w:rFonts w:ascii="Consolas" w:eastAsia="Times New Roman" w:hAnsi="Consolas" w:cs="Times New Roman"/>
+          <w:color w:val="CE9178"/>
+          <w:sz w:val="24"/>
+          <w:szCs w:val="24"/>
+          <w:lang w:val="en-GB" w:eastAsia="en-GB"/>
+        </w:rPr>
+        <w:t>"Cheese"</w:t>
+      </w:r>
+      <w:r>
+        <w:rPr>
+          <w:rFonts w:ascii="Consolas" w:eastAsia="Times New Roman" w:hAnsi="Consolas" w:cs="Times New Roman"/>
+          <w:color w:val="D4D4D4"/>
+          <w:sz w:val="24"/>
+          <w:szCs w:val="24"/>
+          <w:lang w:val="en-GB" w:eastAsia="en-GB"/>
+        </w:rPr>
+        <w:t>,</w:t>
+      </w:r>
+    </w:p>
+    <w:p>
+      <w:pPr>
+        <w:shd w:val="clear" w:color="auto" w:fill="1E1E1E"/>
+        <w:spacing w:after="0" w:line="330" w:lineRule="atLeast"/>
+        <w:rPr>
+          <w:rFonts w:ascii="Consolas" w:eastAsia="Times New Roman" w:hAnsi="Consolas" w:cs="Times New Roman"/>
+          <w:color w:val="D4D4D4"/>
+          <w:sz w:val="24"/>
+          <w:szCs w:val="24"/>
+          <w:lang w:val="en-GB" w:eastAsia="en-GB"/>
+        </w:rPr>
+      </w:pPr>
+      <w:r>
+        <w:rPr>
+          <w:rFonts w:ascii="Consolas" w:eastAsia="Times New Roman" w:hAnsi="Consolas" w:cs="Times New Roman"/>
+          <w:color w:val="D4D4D4"/>
+          <w:sz w:val="24"/>
+          <w:szCs w:val="24"/>
+          <w:lang w:val="en-GB" w:eastAsia="en-GB"/>
+        </w:rPr>
+        <w:t xml:space="preserve">      </w:t>
+      </w:r>
+      <w:r>
+        <w:rPr>
+          <w:rFonts w:ascii="Consolas" w:eastAsia="Times New Roman" w:hAnsi="Consolas" w:cs="Times New Roman"/>
+          <w:color w:val="CE9178"/>
+          <w:sz w:val="24"/>
+          <w:szCs w:val="24"/>
+          <w:lang w:val="en-GB" w:eastAsia="en-GB"/>
+        </w:rPr>
+        <w:t>"Bread (Toasted)"</w:t>
+      </w:r>
+      <w:r>
+        <w:rPr>
+          <w:rFonts w:ascii="Consolas" w:eastAsia="Times New Roman" w:hAnsi="Consolas" w:cs="Times New Roman"/>
+          <w:color w:val="D4D4D4"/>
+          <w:sz w:val="24"/>
+          <w:szCs w:val="24"/>
+          <w:lang w:val="en-GB" w:eastAsia="en-GB"/>
+        </w:rPr>
+        <w:t>,</w:t>
+      </w:r>
+    </w:p>
+    <w:p>
+      <w:pPr>
+        <w:shd w:val="clear" w:color="auto" w:fill="1E1E1E"/>
+        <w:spacing w:after="0" w:line="330" w:lineRule="atLeast"/>
+        <w:rPr>
+          <w:rFonts w:ascii="Consolas" w:eastAsia="Times New Roman" w:hAnsi="Consolas" w:cs="Times New Roman"/>
+          <w:color w:val="D4D4D4"/>
+          <w:sz w:val="24"/>
+          <w:szCs w:val="24"/>
+          <w:lang w:val="en-GB" w:eastAsia="en-GB"/>
+        </w:rPr>
+      </w:pPr>
+      <w:r>
+        <w:rPr>
+          <w:rFonts w:ascii="Consolas" w:eastAsia="Times New Roman" w:hAnsi="Consolas" w:cs="Times New Roman"/>
+          <w:color w:val="D4D4D4"/>
+          <w:sz w:val="24"/>
+          <w:szCs w:val="24"/>
+          <w:lang w:val="en-GB" w:eastAsia="en-GB"/>
+        </w:rPr>
+        <w:t xml:space="preserve">      </w:t>
+      </w:r>
+      <w:r>
+        <w:rPr>
+          <w:rFonts w:ascii="Consolas" w:eastAsia="Times New Roman" w:hAnsi="Consolas" w:cs="Times New Roman"/>
+          <w:color w:val="CE9178"/>
+          <w:sz w:val="24"/>
+          <w:szCs w:val="24"/>
+          <w:lang w:val="en-GB" w:eastAsia="en-GB"/>
+        </w:rPr>
+        <w:t>"Butter"</w:t>
+      </w:r>
+    </w:p>
+    <w:p>
+      <w:pPr>
+        <w:shd w:val="clear" w:color="auto" w:fill="1E1E1E"/>
+        <w:spacing w:after="0" w:line="330" w:lineRule="atLeast"/>
+        <w:rPr>
+          <w:rFonts w:ascii="Consolas" w:eastAsia="Times New Roman" w:hAnsi="Consolas" w:cs="Times New Roman"/>
+          <w:color w:val="D4D4D4"/>
+          <w:sz w:val="24"/>
+          <w:szCs w:val="24"/>
+          <w:lang w:val="en-GB" w:eastAsia="en-GB"/>
+        </w:rPr>
+      </w:pPr>
+      <w:r>
+        <w:rPr>
+          <w:rFonts w:ascii="Consolas" w:eastAsia="Times New Roman" w:hAnsi="Consolas" w:cs="Times New Roman"/>
+          <w:color w:val="D4D4D4"/>
+          <w:sz w:val="24"/>
+          <w:szCs w:val="24"/>
+          <w:lang w:val="en-GB" w:eastAsia="en-GB"/>
+        </w:rPr>
+        <w:t xml:space="preserve">   ]</w:t>
+      </w:r>
+    </w:p>
+    <w:p>
+      <w:pPr>
+        <w:shd w:val="clear" w:color="auto" w:fill="1E1E1E"/>
+        <w:spacing w:after="0" w:line="330" w:lineRule="atLeast"/>
+        <w:rPr>
+          <w:rFonts w:ascii="Consolas" w:eastAsia="Times New Roman" w:hAnsi="Consolas" w:cs="Times New Roman"/>
+          <w:color w:val="D4D4D4"/>
+          <w:sz w:val="24"/>
+          <w:szCs w:val="24"/>
+          <w:lang w:val="en-GB" w:eastAsia="en-GB"/>
+        </w:rPr>
+      </w:pPr>
+      <w:r>
+        <w:rPr>
+          <w:rFonts w:ascii="Consolas" w:eastAsia="Times New Roman" w:hAnsi="Consolas" w:cs="Times New Roman"/>
+          <w:color w:val="D4D4D4"/>
+          <w:sz w:val="24"/>
+          <w:szCs w:val="24"/>
+          <w:lang w:val="en-GB" w:eastAsia="en-GB"/>
+        </w:rPr>
+        <w:t>};</w:t>
+      </w:r>
+    </w:p>
+    <w:p>
+      <w:pPr>
+        <w:shd w:val="clear" w:color="auto" w:fill="1E1E1E"/>
+        <w:spacing w:after="0" w:line="330" w:lineRule="atLeast"/>
+        <w:rPr>
+          <w:rFonts w:ascii="Consolas" w:eastAsia="Times New Roman" w:hAnsi="Consolas" w:cs="Times New Roman"/>
+          <w:color w:val="D4D4D4"/>
+          <w:sz w:val="24"/>
+          <w:szCs w:val="24"/>
+          <w:lang w:val="en-GB" w:eastAsia="en-GB"/>
+        </w:rPr>
+      </w:pPr>
+    </w:p>
+    <w:p>
+      <w:pPr>
+        <w:shd w:val="clear" w:color="auto" w:fill="1E1E1E"/>
+        <w:spacing w:after="0" w:line="330" w:lineRule="atLeast"/>
+        <w:rPr>
+          <w:rFonts w:ascii="Consolas" w:eastAsia="Times New Roman" w:hAnsi="Consolas" w:cs="Times New Roman"/>
+          <w:color w:val="D4D4D4"/>
+          <w:sz w:val="24"/>
+          <w:szCs w:val="24"/>
+          <w:lang w:val="en-GB" w:eastAsia="en-GB"/>
+        </w:rPr>
+      </w:pPr>
+      <w:r>
+        <w:rPr>
+          <w:rFonts w:ascii="Consolas" w:eastAsia="Times New Roman" w:hAnsi="Consolas" w:cs="Times New Roman"/>
+          <w:color w:val="4EC9B0"/>
+          <w:sz w:val="24"/>
+          <w:szCs w:val="24"/>
+          <w:lang w:val="en-GB" w:eastAsia="en-GB"/>
+        </w:rPr>
+        <w:t>console</w:t>
+      </w:r>
+      <w:r>
+        <w:rPr>
+          <w:rFonts w:ascii="Consolas" w:eastAsia="Times New Roman" w:hAnsi="Consolas" w:cs="Times New Roman"/>
+          <w:color w:val="D4D4D4"/>
+          <w:sz w:val="24"/>
+          <w:szCs w:val="24"/>
+          <w:lang w:val="en-GB" w:eastAsia="en-GB"/>
+        </w:rPr>
+        <w:t>.</w:t>
+      </w:r>
+      <w:r>
+        <w:rPr>
+          <w:rFonts w:ascii="Consolas" w:eastAsia="Times New Roman" w:hAnsi="Consolas" w:cs="Times New Roman"/>
+          <w:color w:val="DCDCAA"/>
+          <w:sz w:val="24"/>
+          <w:szCs w:val="24"/>
+          <w:lang w:val="en-GB" w:eastAsia="en-GB"/>
+        </w:rPr>
+        <w:t>log</w:t>
+      </w:r>
+      <w:r>
+        <w:rPr>
+          <w:rFonts w:ascii="Consolas" w:eastAsia="Times New Roman" w:hAnsi="Consolas" w:cs="Times New Roman"/>
+          <w:color w:val="D4D4D4"/>
+          <w:sz w:val="24"/>
+          <w:szCs w:val="24"/>
+          <w:lang w:val="en-GB" w:eastAsia="en-GB"/>
+        </w:rPr>
+        <w:t>(</w:t>
+      </w:r>
+      <w:proofErr w:type="spellStart"/>
+      <w:proofErr w:type="gramStart"/>
+      <w:r>
+        <w:rPr>
+          <w:rFonts w:ascii="Consolas" w:eastAsia="Times New Roman" w:hAnsi="Consolas" w:cs="Times New Roman"/>
+          <w:color w:val="9CDCFE"/>
+          <w:sz w:val="24"/>
+          <w:szCs w:val="24"/>
+          <w:lang w:val="en-GB" w:eastAsia="en-GB"/>
+        </w:rPr>
+        <w:t>recipe</w:t>
+      </w:r>
+      <w:r>
+        <w:rPr>
+          <w:rFonts w:ascii="Consolas" w:eastAsia="Times New Roman" w:hAnsi="Consolas" w:cs="Times New Roman"/>
+          <w:color w:val="D4D4D4"/>
+          <w:sz w:val="24"/>
+          <w:szCs w:val="24"/>
+          <w:lang w:val="en-GB" w:eastAsia="en-GB"/>
+        </w:rPr>
+        <w:t>.</w:t>
+      </w:r>
+      <w:r>
+        <w:rPr>
+          <w:rFonts w:ascii="Consolas" w:eastAsia="Times New Roman" w:hAnsi="Consolas" w:cs="Times New Roman"/>
+          <w:color w:val="9CDCFE"/>
+          <w:sz w:val="24"/>
+          <w:szCs w:val="24"/>
+          <w:lang w:val="en-GB" w:eastAsia="en-GB"/>
+        </w:rPr>
+        <w:t>title</w:t>
+      </w:r>
+      <w:proofErr w:type="spellEnd"/>
+      <w:proofErr w:type="gramEnd"/>
+      <w:r>
+        <w:rPr>
+          <w:rFonts w:ascii="Consolas" w:eastAsia="Times New Roman" w:hAnsi="Consolas" w:cs="Times New Roman"/>
+          <w:color w:val="D4D4D4"/>
+          <w:sz w:val="24"/>
+          <w:szCs w:val="24"/>
+          <w:lang w:val="en-GB" w:eastAsia="en-GB"/>
+        </w:rPr>
+        <w:t>);</w:t>
+      </w:r>
+    </w:p>
+    <w:p>
+      <w:pPr>
+        <w:shd w:val="clear" w:color="auto" w:fill="1E1E1E"/>
+        <w:spacing w:after="0" w:line="330" w:lineRule="atLeast"/>
+        <w:rPr>
+          <w:rFonts w:ascii="Consolas" w:eastAsia="Times New Roman" w:hAnsi="Consolas" w:cs="Times New Roman"/>
+          <w:color w:val="D4D4D4"/>
+          <w:sz w:val="24"/>
+          <w:szCs w:val="24"/>
+          <w:lang w:val="en-GB" w:eastAsia="en-GB"/>
+        </w:rPr>
+      </w:pPr>
+      <w:proofErr w:type="gramStart"/>
+      <w:r>
+        <w:rPr>
+          <w:rFonts w:ascii="Consolas" w:eastAsia="Times New Roman" w:hAnsi="Consolas" w:cs="Times New Roman"/>
+          <w:color w:val="4EC9B0"/>
+          <w:sz w:val="24"/>
+          <w:szCs w:val="24"/>
+          <w:lang w:val="en-GB" w:eastAsia="en-GB"/>
+        </w:rPr>
+        <w:t>console</w:t>
+      </w:r>
+      <w:r>
+        <w:rPr>
+          <w:rFonts w:ascii="Consolas" w:eastAsia="Times New Roman" w:hAnsi="Consolas" w:cs="Times New Roman"/>
+          <w:color w:val="D4D4D4"/>
+          <w:sz w:val="24"/>
+          <w:szCs w:val="24"/>
+          <w:lang w:val="en-GB" w:eastAsia="en-GB"/>
+        </w:rPr>
+        <w:t>.</w:t>
+      </w:r>
+      <w:r>
+        <w:rPr>
+          <w:rFonts w:ascii="Consolas" w:eastAsia="Times New Roman" w:hAnsi="Consolas" w:cs="Times New Roman"/>
+          <w:color w:val="DCDCAA"/>
+          <w:sz w:val="24"/>
+          <w:szCs w:val="24"/>
+          <w:lang w:val="en-GB" w:eastAsia="en-GB"/>
+        </w:rPr>
+        <w:t>log</w:t>
+      </w:r>
+      <w:r>
+        <w:rPr>
+          <w:rFonts w:ascii="Consolas" w:eastAsia="Times New Roman" w:hAnsi="Consolas" w:cs="Times New Roman"/>
+          <w:color w:val="D4D4D4"/>
+          <w:sz w:val="24"/>
+          <w:szCs w:val="24"/>
+          <w:lang w:val="en-GB" w:eastAsia="en-GB"/>
+        </w:rPr>
+        <w:t>(</w:t>
+      </w:r>
+      <w:proofErr w:type="gramEnd"/>
+      <w:r>
+        <w:rPr>
+          <w:rFonts w:ascii="Consolas" w:eastAsia="Times New Roman" w:hAnsi="Consolas" w:cs="Times New Roman"/>
+          <w:color w:val="CE9178"/>
+          <w:sz w:val="24"/>
+          <w:szCs w:val="24"/>
+          <w:lang w:val="en-GB" w:eastAsia="en-GB"/>
+        </w:rPr>
+        <w:t xml:space="preserve">`Serves: </w:t>
+      </w:r>
+      <w:r>
+        <w:rPr>
+          <w:rFonts w:ascii="Consolas" w:eastAsia="Times New Roman" w:hAnsi="Consolas" w:cs="Times New Roman"/>
+          <w:color w:val="569CD6"/>
+          <w:sz w:val="24"/>
+          <w:szCs w:val="24"/>
+          <w:lang w:val="en-GB" w:eastAsia="en-GB"/>
+        </w:rPr>
+        <w:t>${</w:t>
+      </w:r>
+      <w:proofErr w:type="spellStart"/>
+      <w:r>
+        <w:rPr>
+          <w:rFonts w:ascii="Consolas" w:eastAsia="Times New Roman" w:hAnsi="Consolas" w:cs="Times New Roman"/>
+          <w:color w:val="9CDCFE"/>
+          <w:sz w:val="24"/>
+          <w:szCs w:val="24"/>
+          <w:lang w:val="en-GB" w:eastAsia="en-GB"/>
+        </w:rPr>
+        <w:t>recipe</w:t>
+      </w:r>
+      <w:r>
+        <w:rPr>
+          <w:rFonts w:ascii="Consolas" w:eastAsia="Times New Roman" w:hAnsi="Consolas" w:cs="Times New Roman"/>
+          <w:color w:val="D4D4D4"/>
+          <w:sz w:val="24"/>
+          <w:szCs w:val="24"/>
+          <w:lang w:val="en-GB" w:eastAsia="en-GB"/>
+        </w:rPr>
+        <w:t>.</w:t>
+      </w:r>
+      <w:r>
+        <w:rPr>
+          <w:rFonts w:ascii="Consolas" w:eastAsia="Times New Roman" w:hAnsi="Consolas" w:cs="Times New Roman"/>
+          <w:color w:val="9CDCFE"/>
+          <w:sz w:val="24"/>
+          <w:szCs w:val="24"/>
+          <w:lang w:val="en-GB" w:eastAsia="en-GB"/>
+        </w:rPr>
+        <w:t>serves</w:t>
+      </w:r>
+      <w:proofErr w:type="spellEnd"/>
+      <w:r>
+        <w:rPr>
+          <w:rFonts w:ascii="Consolas" w:eastAsia="Times New Roman" w:hAnsi="Consolas" w:cs="Times New Roman"/>
+          <w:color w:val="569CD6"/>
+          <w:sz w:val="24"/>
+          <w:szCs w:val="24"/>
+          <w:lang w:val="en-GB" w:eastAsia="en-GB"/>
+        </w:rPr>
+        <w:t>}</w:t>
+      </w:r>
+      <w:r>
+        <w:rPr>
+          <w:rFonts w:ascii="Consolas" w:eastAsia="Times New Roman" w:hAnsi="Consolas" w:cs="Times New Roman"/>
+          <w:color w:val="CE9178"/>
+          <w:sz w:val="24"/>
+          <w:szCs w:val="24"/>
+          <w:lang w:val="en-GB" w:eastAsia="en-GB"/>
+        </w:rPr>
+        <w:t>`</w:t>
+      </w:r>
+      <w:r>
+        <w:rPr>
+          <w:rFonts w:ascii="Consolas" w:eastAsia="Times New Roman" w:hAnsi="Consolas" w:cs="Times New Roman"/>
+          <w:color w:val="D4D4D4"/>
+          <w:sz w:val="24"/>
+          <w:szCs w:val="24"/>
+          <w:lang w:val="en-GB" w:eastAsia="en-GB"/>
+        </w:rPr>
+        <w:t>);</w:t>
+      </w:r>
+    </w:p>
+    <w:p>
+      <w:pPr>
+        <w:shd w:val="clear" w:color="auto" w:fill="1E1E1E"/>
+        <w:spacing w:after="0" w:line="330" w:lineRule="atLeast"/>
+        <w:rPr>
+          <w:rFonts w:ascii="Consolas" w:eastAsia="Times New Roman" w:hAnsi="Consolas" w:cs="Times New Roman"/>
+          <w:color w:val="D4D4D4"/>
+          <w:sz w:val="24"/>
+          <w:szCs w:val="24"/>
+          <w:lang w:val="en-GB" w:eastAsia="en-GB"/>
+        </w:rPr>
+      </w:pPr>
+      <w:proofErr w:type="gramStart"/>
+      <w:r>
+        <w:rPr>
+          <w:rFonts w:ascii="Consolas" w:eastAsia="Times New Roman" w:hAnsi="Consolas" w:cs="Times New Roman"/>
+          <w:color w:val="4EC9B0"/>
+          <w:sz w:val="24"/>
+          <w:szCs w:val="24"/>
+          <w:lang w:val="en-GB" w:eastAsia="en-GB"/>
+        </w:rPr>
+        <w:t>console</w:t>
+      </w:r>
+      <w:r>
+        <w:rPr>
+          <w:rFonts w:ascii="Consolas" w:eastAsia="Times New Roman" w:hAnsi="Consolas" w:cs="Times New Roman"/>
+          <w:color w:val="D4D4D4"/>
+          <w:sz w:val="24"/>
+          <w:szCs w:val="24"/>
+          <w:lang w:val="en-GB" w:eastAsia="en-GB"/>
+        </w:rPr>
+        <w:t>.</w:t>
+      </w:r>
+      <w:r>
+        <w:rPr>
+          <w:rFonts w:ascii="Consolas" w:eastAsia="Times New Roman" w:hAnsi="Consolas" w:cs="Times New Roman"/>
+          <w:color w:val="DCDCAA"/>
+          <w:sz w:val="24"/>
+          <w:szCs w:val="24"/>
+          <w:lang w:val="en-GB" w:eastAsia="en-GB"/>
+        </w:rPr>
+        <w:t>log</w:t>
+      </w:r>
+      <w:r>
+        <w:rPr>
+          <w:rFonts w:ascii="Consolas" w:eastAsia="Times New Roman" w:hAnsi="Consolas" w:cs="Times New Roman"/>
+          <w:color w:val="D4D4D4"/>
+          <w:sz w:val="24"/>
+          <w:szCs w:val="24"/>
+          <w:lang w:val="en-GB" w:eastAsia="en-GB"/>
+        </w:rPr>
+        <w:t>(</w:t>
+      </w:r>
+      <w:proofErr w:type="gramEnd"/>
+      <w:r>
+        <w:rPr>
+          <w:rFonts w:ascii="Consolas" w:eastAsia="Times New Roman" w:hAnsi="Consolas" w:cs="Times New Roman"/>
+          <w:color w:val="CE9178"/>
+          <w:sz w:val="24"/>
+          <w:szCs w:val="24"/>
+          <w:lang w:val="en-GB" w:eastAsia="en-GB"/>
+        </w:rPr>
+        <w:t>`Ingredients:</w:t>
+      </w:r>
+    </w:p>
+    <w:p>
+      <w:pPr>
+        <w:shd w:val="clear" w:color="auto" w:fill="1E1E1E"/>
+        <w:spacing w:after="0" w:line="330" w:lineRule="atLeast"/>
+        <w:rPr>
+          <w:rFonts w:ascii="Consolas" w:eastAsia="Times New Roman" w:hAnsi="Consolas" w:cs="Times New Roman"/>
+          <w:color w:val="D4D4D4"/>
+          <w:sz w:val="24"/>
+          <w:szCs w:val="24"/>
+          <w:lang w:val="en-GB" w:eastAsia="en-GB"/>
+        </w:rPr>
+      </w:pPr>
+      <w:r>
+        <w:rPr>
+          <w:rFonts w:ascii="Consolas" w:eastAsia="Times New Roman" w:hAnsi="Consolas" w:cs="Times New Roman"/>
+          <w:color w:val="CE9178"/>
+          <w:sz w:val="24"/>
+          <w:szCs w:val="24"/>
+          <w:lang w:val="en-GB" w:eastAsia="en-GB"/>
+        </w:rPr>
+        <w:t>`</w:t>
+      </w:r>
+      <w:r>
+        <w:rPr>
+          <w:rFonts w:ascii="Consolas" w:eastAsia="Times New Roman" w:hAnsi="Consolas" w:cs="Times New Roman"/>
+          <w:color w:val="D4D4D4"/>
+          <w:sz w:val="24"/>
+          <w:szCs w:val="24"/>
+          <w:lang w:val="en-GB" w:eastAsia="en-GB"/>
+        </w:rPr>
+        <w:t>);</w:t>
+      </w:r>
+    </w:p>
+    <w:p>
+      <w:pPr>
+        <w:shd w:val="clear" w:color="auto" w:fill="1E1E1E"/>
+        <w:spacing w:after="0" w:line="330" w:lineRule="atLeast"/>
+        <w:rPr>
+          <w:rFonts w:ascii="Consolas" w:eastAsia="Times New Roman" w:hAnsi="Consolas" w:cs="Times New Roman"/>
+          <w:color w:val="D4D4D4"/>
+          <w:sz w:val="24"/>
+          <w:szCs w:val="24"/>
+          <w:lang w:val="en-GB" w:eastAsia="en-GB"/>
+        </w:rPr>
+      </w:pPr>
+      <w:proofErr w:type="gramStart"/>
+      <w:r>
+        <w:rPr>
+          <w:rFonts w:ascii="Consolas" w:eastAsia="Times New Roman" w:hAnsi="Consolas" w:cs="Times New Roman"/>
+          <w:color w:val="4EC9B0"/>
+          <w:sz w:val="24"/>
+          <w:szCs w:val="24"/>
+          <w:lang w:val="en-GB" w:eastAsia="en-GB"/>
+        </w:rPr>
+        <w:t>console</w:t>
+      </w:r>
+      <w:r>
+        <w:rPr>
+          <w:rFonts w:ascii="Consolas" w:eastAsia="Times New Roman" w:hAnsi="Consolas" w:cs="Times New Roman"/>
+          <w:color w:val="D4D4D4"/>
+          <w:sz w:val="24"/>
+          <w:szCs w:val="24"/>
+          <w:lang w:val="en-GB" w:eastAsia="en-GB"/>
+        </w:rPr>
+        <w:t>.</w:t>
+      </w:r>
+      <w:r>
+        <w:rPr>
+          <w:rFonts w:ascii="Consolas" w:eastAsia="Times New Roman" w:hAnsi="Consolas" w:cs="Times New Roman"/>
+          <w:color w:val="DCDCAA"/>
+          <w:sz w:val="24"/>
+          <w:szCs w:val="24"/>
+          <w:lang w:val="en-GB" w:eastAsia="en-GB"/>
+        </w:rPr>
+        <w:t>log</w:t>
+      </w:r>
+      <w:r>
+        <w:rPr>
+          <w:rFonts w:ascii="Consolas" w:eastAsia="Times New Roman" w:hAnsi="Consolas" w:cs="Times New Roman"/>
+          <w:color w:val="D4D4D4"/>
+          <w:sz w:val="24"/>
+          <w:szCs w:val="24"/>
+          <w:lang w:val="en-GB" w:eastAsia="en-GB"/>
+        </w:rPr>
+        <w:t>(</w:t>
+      </w:r>
+      <w:proofErr w:type="gramEnd"/>
+      <w:r>
+        <w:rPr>
+          <w:rFonts w:ascii="Consolas" w:eastAsia="Times New Roman" w:hAnsi="Consolas" w:cs="Times New Roman"/>
+          <w:color w:val="CE9178"/>
+          <w:sz w:val="24"/>
+          <w:szCs w:val="24"/>
+          <w:lang w:val="en-GB" w:eastAsia="en-GB"/>
+        </w:rPr>
+        <w:t xml:space="preserve">`  -  </w:t>
+      </w:r>
+      <w:r>
+        <w:rPr>
+          <w:rFonts w:ascii="Consolas" w:eastAsia="Times New Roman" w:hAnsi="Consolas" w:cs="Times New Roman"/>
+          <w:color w:val="569CD6"/>
+          <w:sz w:val="24"/>
+          <w:szCs w:val="24"/>
+          <w:lang w:val="en-GB" w:eastAsia="en-GB"/>
+        </w:rPr>
+        <w:t>${</w:t>
+      </w:r>
+      <w:proofErr w:type="spellStart"/>
+      <w:r>
+        <w:rPr>
+          <w:rFonts w:ascii="Consolas" w:eastAsia="Times New Roman" w:hAnsi="Consolas" w:cs="Times New Roman"/>
+          <w:color w:val="9CDCFE"/>
+          <w:sz w:val="24"/>
+          <w:szCs w:val="24"/>
+          <w:lang w:val="en-GB" w:eastAsia="en-GB"/>
+        </w:rPr>
+        <w:t>recipe</w:t>
+      </w:r>
+      <w:r>
+        <w:rPr>
+          <w:rFonts w:ascii="Consolas" w:eastAsia="Times New Roman" w:hAnsi="Consolas" w:cs="Times New Roman"/>
+          <w:color w:val="D4D4D4"/>
+          <w:sz w:val="24"/>
+          <w:szCs w:val="24"/>
+          <w:lang w:val="en-GB" w:eastAsia="en-GB"/>
+        </w:rPr>
+        <w:t>.</w:t>
+      </w:r>
+      <w:r>
+        <w:rPr>
+          <w:rFonts w:ascii="Consolas" w:eastAsia="Times New Roman" w:hAnsi="Consolas" w:cs="Times New Roman"/>
+          <w:color w:val="9CDCFE"/>
+          <w:sz w:val="24"/>
+          <w:szCs w:val="24"/>
+          <w:lang w:val="en-GB" w:eastAsia="en-GB"/>
+        </w:rPr>
+        <w:t>ingredients</w:t>
+      </w:r>
+      <w:proofErr w:type="spellEnd"/>
+      <w:r>
+        <w:rPr>
+          <w:rFonts w:ascii="Consolas" w:eastAsia="Times New Roman" w:hAnsi="Consolas" w:cs="Times New Roman"/>
+          <w:color w:val="D4D4D4"/>
+          <w:sz w:val="24"/>
+          <w:szCs w:val="24"/>
+          <w:lang w:val="en-GB" w:eastAsia="en-GB"/>
+        </w:rPr>
+        <w:t>[</w:t>
+      </w:r>
+      <w:r>
+        <w:rPr>
+          <w:rFonts w:ascii="Consolas" w:eastAsia="Times New Roman" w:hAnsi="Consolas" w:cs="Times New Roman"/>
+          <w:color w:val="B5CEA8"/>
+          <w:sz w:val="24"/>
+          <w:szCs w:val="24"/>
+          <w:lang w:val="en-GB" w:eastAsia="en-GB"/>
+        </w:rPr>
+        <w:t>0</w:t>
+      </w:r>
+      <w:r>
+        <w:rPr>
+          <w:rFonts w:ascii="Consolas" w:eastAsia="Times New Roman" w:hAnsi="Consolas" w:cs="Times New Roman"/>
+          <w:color w:val="D4D4D4"/>
+          <w:sz w:val="24"/>
+          <w:szCs w:val="24"/>
+          <w:lang w:val="en-GB" w:eastAsia="en-GB"/>
+        </w:rPr>
+        <w:t>]</w:t>
+      </w:r>
+      <w:r>
+        <w:rPr>
+          <w:rFonts w:ascii="Consolas" w:eastAsia="Times New Roman" w:hAnsi="Consolas" w:cs="Times New Roman"/>
+          <w:color w:val="569CD6"/>
+          <w:sz w:val="24"/>
+          <w:szCs w:val="24"/>
+          <w:lang w:val="en-GB" w:eastAsia="en-GB"/>
+        </w:rPr>
+        <w:t>}</w:t>
+      </w:r>
+      <w:r>
+        <w:rPr>
+          <w:rFonts w:ascii="Consolas" w:eastAsia="Times New Roman" w:hAnsi="Consolas" w:cs="Times New Roman"/>
+          <w:color w:val="CE9178"/>
+          <w:sz w:val="24"/>
+          <w:szCs w:val="24"/>
+          <w:lang w:val="en-GB" w:eastAsia="en-GB"/>
+        </w:rPr>
+        <w:t>`</w:t>
+      </w:r>
+      <w:r>
+        <w:rPr>
+          <w:rFonts w:ascii="Consolas" w:eastAsia="Times New Roman" w:hAnsi="Consolas" w:cs="Times New Roman"/>
+          <w:color w:val="D4D4D4"/>
+          <w:sz w:val="24"/>
+          <w:szCs w:val="24"/>
+          <w:lang w:val="en-GB" w:eastAsia="en-GB"/>
+        </w:rPr>
+        <w:t>);</w:t>
+      </w:r>
+    </w:p>
+    <w:p>
+      <w:pPr>
+        <w:shd w:val="clear" w:color="auto" w:fill="1E1E1E"/>
+        <w:spacing w:after="0" w:line="330" w:lineRule="atLeast"/>
+        <w:rPr>
+          <w:rFonts w:ascii="Consolas" w:eastAsia="Times New Roman" w:hAnsi="Consolas" w:cs="Times New Roman"/>
+          <w:color w:val="D4D4D4"/>
+          <w:sz w:val="24"/>
+          <w:szCs w:val="24"/>
+          <w:lang w:val="en-GB" w:eastAsia="en-GB"/>
+        </w:rPr>
+      </w:pPr>
+      <w:proofErr w:type="gramStart"/>
+      <w:r>
+        <w:rPr>
+          <w:rFonts w:ascii="Consolas" w:eastAsia="Times New Roman" w:hAnsi="Consolas" w:cs="Times New Roman"/>
+          <w:color w:val="4EC9B0"/>
+          <w:sz w:val="24"/>
+          <w:szCs w:val="24"/>
+          <w:lang w:val="en-GB" w:eastAsia="en-GB"/>
+        </w:rPr>
+        <w:t>console</w:t>
+      </w:r>
+      <w:r>
+        <w:rPr>
+          <w:rFonts w:ascii="Consolas" w:eastAsia="Times New Roman" w:hAnsi="Consolas" w:cs="Times New Roman"/>
+          <w:color w:val="D4D4D4"/>
+          <w:sz w:val="24"/>
+          <w:szCs w:val="24"/>
+          <w:lang w:val="en-GB" w:eastAsia="en-GB"/>
+        </w:rPr>
+        <w:t>.</w:t>
+      </w:r>
+      <w:r>
+        <w:rPr>
+          <w:rFonts w:ascii="Consolas" w:eastAsia="Times New Roman" w:hAnsi="Consolas" w:cs="Times New Roman"/>
+          <w:color w:val="DCDCAA"/>
+          <w:sz w:val="24"/>
+          <w:szCs w:val="24"/>
+          <w:lang w:val="en-GB" w:eastAsia="en-GB"/>
+        </w:rPr>
+        <w:t>log</w:t>
+      </w:r>
+      <w:r>
+        <w:rPr>
+          <w:rFonts w:ascii="Consolas" w:eastAsia="Times New Roman" w:hAnsi="Consolas" w:cs="Times New Roman"/>
+          <w:color w:val="D4D4D4"/>
+          <w:sz w:val="24"/>
+          <w:szCs w:val="24"/>
+          <w:lang w:val="en-GB" w:eastAsia="en-GB"/>
+        </w:rPr>
+        <w:t>(</w:t>
+      </w:r>
+      <w:proofErr w:type="gramEnd"/>
+      <w:r>
+        <w:rPr>
+          <w:rFonts w:ascii="Consolas" w:eastAsia="Times New Roman" w:hAnsi="Consolas" w:cs="Times New Roman"/>
+          <w:color w:val="CE9178"/>
+          <w:sz w:val="24"/>
+          <w:szCs w:val="24"/>
+          <w:lang w:val="en-GB" w:eastAsia="en-GB"/>
+        </w:rPr>
+        <w:t xml:space="preserve">`  -  </w:t>
+      </w:r>
+      <w:r>
+        <w:rPr>
+          <w:rFonts w:ascii="Consolas" w:eastAsia="Times New Roman" w:hAnsi="Consolas" w:cs="Times New Roman"/>
+          <w:color w:val="569CD6"/>
+          <w:sz w:val="24"/>
+          <w:szCs w:val="24"/>
+          <w:lang w:val="en-GB" w:eastAsia="en-GB"/>
+        </w:rPr>
+        <w:t>${</w:t>
+      </w:r>
+      <w:proofErr w:type="spellStart"/>
+      <w:r>
+        <w:rPr>
+          <w:rFonts w:ascii="Consolas" w:eastAsia="Times New Roman" w:hAnsi="Consolas" w:cs="Times New Roman"/>
+          <w:color w:val="9CDCFE"/>
+          <w:sz w:val="24"/>
+          <w:szCs w:val="24"/>
+          <w:lang w:val="en-GB" w:eastAsia="en-GB"/>
+        </w:rPr>
+        <w:t>recipe</w:t>
+      </w:r>
+      <w:r>
+        <w:rPr>
+          <w:rFonts w:ascii="Consolas" w:eastAsia="Times New Roman" w:hAnsi="Consolas" w:cs="Times New Roman"/>
+          <w:color w:val="D4D4D4"/>
+          <w:sz w:val="24"/>
+          <w:szCs w:val="24"/>
+          <w:lang w:val="en-GB" w:eastAsia="en-GB"/>
+        </w:rPr>
+        <w:t>.</w:t>
+      </w:r>
+      <w:r>
+        <w:rPr>
+          <w:rFonts w:ascii="Consolas" w:eastAsia="Times New Roman" w:hAnsi="Consolas" w:cs="Times New Roman"/>
+          <w:color w:val="9CDCFE"/>
+          <w:sz w:val="24"/>
+          <w:szCs w:val="24"/>
+          <w:lang w:val="en-GB" w:eastAsia="en-GB"/>
+        </w:rPr>
+        <w:t>ingredients</w:t>
+      </w:r>
+      <w:proofErr w:type="spellEnd"/>
+      <w:r>
+        <w:rPr>
+          <w:rFonts w:ascii="Consolas" w:eastAsia="Times New Roman" w:hAnsi="Consolas" w:cs="Times New Roman"/>
+          <w:color w:val="D4D4D4"/>
+          <w:sz w:val="24"/>
+          <w:szCs w:val="24"/>
+          <w:lang w:val="en-GB" w:eastAsia="en-GB"/>
+        </w:rPr>
+        <w:t>[</w:t>
+      </w:r>
+      <w:r>
+        <w:rPr>
+          <w:rFonts w:ascii="Consolas" w:eastAsia="Times New Roman" w:hAnsi="Consolas" w:cs="Times New Roman"/>
+          <w:color w:val="B5CEA8"/>
+          <w:sz w:val="24"/>
+          <w:szCs w:val="24"/>
+          <w:lang w:val="en-GB" w:eastAsia="en-GB"/>
+        </w:rPr>
+        <w:t>1</w:t>
+      </w:r>
+      <w:r>
+        <w:rPr>
+          <w:rFonts w:ascii="Consolas" w:eastAsia="Times New Roman" w:hAnsi="Consolas" w:cs="Times New Roman"/>
+          <w:color w:val="D4D4D4"/>
+          <w:sz w:val="24"/>
+          <w:szCs w:val="24"/>
+          <w:lang w:val="en-GB" w:eastAsia="en-GB"/>
+        </w:rPr>
+        <w:t>]</w:t>
+      </w:r>
+      <w:r>
+        <w:rPr>
+          <w:rFonts w:ascii="Consolas" w:eastAsia="Times New Roman" w:hAnsi="Consolas" w:cs="Times New Roman"/>
+          <w:color w:val="569CD6"/>
+          <w:sz w:val="24"/>
+          <w:szCs w:val="24"/>
+          <w:lang w:val="en-GB" w:eastAsia="en-GB"/>
+        </w:rPr>
+        <w:t>}</w:t>
+      </w:r>
+      <w:r>
+        <w:rPr>
+          <w:rFonts w:ascii="Consolas" w:eastAsia="Times New Roman" w:hAnsi="Consolas" w:cs="Times New Roman"/>
+          <w:color w:val="CE9178"/>
+          <w:sz w:val="24"/>
+          <w:szCs w:val="24"/>
+          <w:lang w:val="en-GB" w:eastAsia="en-GB"/>
+        </w:rPr>
+        <w:t>`</w:t>
+      </w:r>
+      <w:r>
+        <w:rPr>
+          <w:rFonts w:ascii="Consolas" w:eastAsia="Times New Roman" w:hAnsi="Consolas" w:cs="Times New Roman"/>
+          <w:color w:val="D4D4D4"/>
+          <w:sz w:val="24"/>
+          <w:szCs w:val="24"/>
+          <w:lang w:val="en-GB" w:eastAsia="en-GB"/>
+        </w:rPr>
+        <w:t>);</w:t>
+      </w:r>
+    </w:p>
+    <w:p>
+      <w:pPr>
+        <w:shd w:val="clear" w:color="auto" w:fill="1E1E1E"/>
+        <w:spacing w:after="0" w:line="330" w:lineRule="atLeast"/>
+        <w:rPr>
+          <w:rFonts w:ascii="Consolas" w:eastAsia="Times New Roman" w:hAnsi="Consolas" w:cs="Times New Roman"/>
+          <w:color w:val="D4D4D4"/>
+          <w:sz w:val="24"/>
+          <w:szCs w:val="24"/>
+          <w:lang w:val="en-GB" w:eastAsia="en-GB"/>
+        </w:rPr>
+      </w:pPr>
+      <w:proofErr w:type="gramStart"/>
+      <w:r>
+        <w:rPr>
+          <w:rFonts w:ascii="Consolas" w:eastAsia="Times New Roman" w:hAnsi="Consolas" w:cs="Times New Roman"/>
+          <w:color w:val="4EC9B0"/>
+          <w:sz w:val="24"/>
+          <w:szCs w:val="24"/>
+          <w:lang w:val="en-GB" w:eastAsia="en-GB"/>
+        </w:rPr>
+        <w:t>console</w:t>
+      </w:r>
+      <w:r>
+        <w:rPr>
+          <w:rFonts w:ascii="Consolas" w:eastAsia="Times New Roman" w:hAnsi="Consolas" w:cs="Times New Roman"/>
+          <w:color w:val="D4D4D4"/>
+          <w:sz w:val="24"/>
+          <w:szCs w:val="24"/>
+          <w:lang w:val="en-GB" w:eastAsia="en-GB"/>
+        </w:rPr>
+        <w:t>.</w:t>
+      </w:r>
+      <w:r>
+        <w:rPr>
+          <w:rFonts w:ascii="Consolas" w:eastAsia="Times New Roman" w:hAnsi="Consolas" w:cs="Times New Roman"/>
+          <w:color w:val="DCDCAA"/>
+          <w:sz w:val="24"/>
+          <w:szCs w:val="24"/>
+          <w:lang w:val="en-GB" w:eastAsia="en-GB"/>
+        </w:rPr>
+        <w:t>log</w:t>
+      </w:r>
+      <w:r>
+        <w:rPr>
+          <w:rFonts w:ascii="Consolas" w:eastAsia="Times New Roman" w:hAnsi="Consolas" w:cs="Times New Roman"/>
+          <w:color w:val="D4D4D4"/>
+          <w:sz w:val="24"/>
+          <w:szCs w:val="24"/>
+          <w:lang w:val="en-GB" w:eastAsia="en-GB"/>
+        </w:rPr>
+        <w:t>(</w:t>
+      </w:r>
+      <w:proofErr w:type="gramEnd"/>
+      <w:r>
+        <w:rPr>
+          <w:rFonts w:ascii="Consolas" w:eastAsia="Times New Roman" w:hAnsi="Consolas" w:cs="Times New Roman"/>
+          <w:color w:val="CE9178"/>
+          <w:sz w:val="24"/>
+          <w:szCs w:val="24"/>
+          <w:lang w:val="en-GB" w:eastAsia="en-GB"/>
+        </w:rPr>
+        <w:t xml:space="preserve">`  -  </w:t>
+      </w:r>
+      <w:r>
+        <w:rPr>
+          <w:rFonts w:ascii="Consolas" w:eastAsia="Times New Roman" w:hAnsi="Consolas" w:cs="Times New Roman"/>
+          <w:color w:val="569CD6"/>
+          <w:sz w:val="24"/>
+          <w:szCs w:val="24"/>
+          <w:lang w:val="en-GB" w:eastAsia="en-GB"/>
+        </w:rPr>
+        <w:t>${</w:t>
+      </w:r>
+      <w:proofErr w:type="spellStart"/>
+      <w:r>
+        <w:rPr>
+          <w:rFonts w:ascii="Consolas" w:eastAsia="Times New Roman" w:hAnsi="Consolas" w:cs="Times New Roman"/>
+          <w:color w:val="9CDCFE"/>
+          <w:sz w:val="24"/>
+          <w:szCs w:val="24"/>
+          <w:lang w:val="en-GB" w:eastAsia="en-GB"/>
+        </w:rPr>
+        <w:t>recipe</w:t>
+      </w:r>
+      <w:r>
+        <w:rPr>
+          <w:rFonts w:ascii="Consolas" w:eastAsia="Times New Roman" w:hAnsi="Consolas" w:cs="Times New Roman"/>
+          <w:color w:val="D4D4D4"/>
+          <w:sz w:val="24"/>
+          <w:szCs w:val="24"/>
+          <w:lang w:val="en-GB" w:eastAsia="en-GB"/>
+        </w:rPr>
+        <w:t>.</w:t>
+      </w:r>
+      <w:r>
+        <w:rPr>
+          <w:rFonts w:ascii="Consolas" w:eastAsia="Times New Roman" w:hAnsi="Consolas" w:cs="Times New Roman"/>
+          <w:color w:val="9CDCFE"/>
+          <w:sz w:val="24"/>
+          <w:szCs w:val="24"/>
+          <w:lang w:val="en-GB" w:eastAsia="en-GB"/>
+        </w:rPr>
+        <w:t>ingredients</w:t>
+      </w:r>
+      <w:proofErr w:type="spellEnd"/>
+      <w:r>
+        <w:rPr>
+          <w:rFonts w:ascii="Consolas" w:eastAsia="Times New Roman" w:hAnsi="Consolas" w:cs="Times New Roman"/>
+          <w:color w:val="D4D4D4"/>
+          <w:sz w:val="24"/>
+          <w:szCs w:val="24"/>
+          <w:lang w:val="en-GB" w:eastAsia="en-GB"/>
+        </w:rPr>
+        <w:t>[</w:t>
+      </w:r>
+      <w:r>
+        <w:rPr>
+          <w:rFonts w:ascii="Consolas" w:eastAsia="Times New Roman" w:hAnsi="Consolas" w:cs="Times New Roman"/>
+          <w:color w:val="B5CEA8"/>
+          <w:sz w:val="24"/>
+          <w:szCs w:val="24"/>
+          <w:lang w:val="en-GB" w:eastAsia="en-GB"/>
+        </w:rPr>
+        <w:t>2</w:t>
+      </w:r>
+      <w:r>
+        <w:rPr>
+          <w:rFonts w:ascii="Consolas" w:eastAsia="Times New Roman" w:hAnsi="Consolas" w:cs="Times New Roman"/>
+          <w:color w:val="D4D4D4"/>
+          <w:sz w:val="24"/>
+          <w:szCs w:val="24"/>
+          <w:lang w:val="en-GB" w:eastAsia="en-GB"/>
+        </w:rPr>
+        <w:t>]</w:t>
+      </w:r>
+      <w:r>
+        <w:rPr>
+          <w:rFonts w:ascii="Consolas" w:eastAsia="Times New Roman" w:hAnsi="Consolas" w:cs="Times New Roman"/>
+          <w:color w:val="569CD6"/>
+          <w:sz w:val="24"/>
+          <w:szCs w:val="24"/>
+          <w:lang w:val="en-GB" w:eastAsia="en-GB"/>
+        </w:rPr>
+        <w:t>}</w:t>
+      </w:r>
+      <w:r>
+        <w:rPr>
+          <w:rFonts w:ascii="Consolas" w:eastAsia="Times New Roman" w:hAnsi="Consolas" w:cs="Times New Roman"/>
+          <w:color w:val="CE9178"/>
+          <w:sz w:val="24"/>
+          <w:szCs w:val="24"/>
+          <w:lang w:val="en-GB" w:eastAsia="en-GB"/>
+        </w:rPr>
+        <w:t>`</w:t>
+      </w:r>
+      <w:r>
+        <w:rPr>
+          <w:rFonts w:ascii="Consolas" w:eastAsia="Times New Roman" w:hAnsi="Consolas" w:cs="Times New Roman"/>
+          <w:color w:val="D4D4D4"/>
+          <w:sz w:val="24"/>
+          <w:szCs w:val="24"/>
+          <w:lang w:val="en-GB" w:eastAsia="en-GB"/>
+        </w:rPr>
+        <w:t>);</w:t>
+      </w:r>
+    </w:p>
+    <w:p>
+      <w:pPr>
+        <w:shd w:val="clear" w:color="auto" w:fill="1E1E1E"/>
+        <w:spacing w:after="0" w:line="330" w:lineRule="atLeast"/>
+        <w:rPr>
+          <w:rFonts w:ascii="Consolas" w:eastAsia="Times New Roman" w:hAnsi="Consolas" w:cs="Times New Roman"/>
+          <w:color w:val="D4D4D4"/>
+          <w:sz w:val="24"/>
+          <w:szCs w:val="24"/>
+          <w:lang w:val="en-GB" w:eastAsia="en-GB"/>
+        </w:rPr>
+      </w:pPr>
+      <w:proofErr w:type="gramStart"/>
+      <w:r>
+        <w:rPr>
+          <w:rFonts w:ascii="Consolas" w:eastAsia="Times New Roman" w:hAnsi="Consolas" w:cs="Times New Roman"/>
+          <w:color w:val="4EC9B0"/>
+          <w:sz w:val="24"/>
+          <w:szCs w:val="24"/>
+          <w:lang w:val="en-GB" w:eastAsia="en-GB"/>
+        </w:rPr>
+        <w:t>console</w:t>
+      </w:r>
+      <w:r>
+        <w:rPr>
+          <w:rFonts w:ascii="Consolas" w:eastAsia="Times New Roman" w:hAnsi="Consolas" w:cs="Times New Roman"/>
+          <w:color w:val="D4D4D4"/>
+          <w:sz w:val="24"/>
+          <w:szCs w:val="24"/>
+          <w:lang w:val="en-GB" w:eastAsia="en-GB"/>
+        </w:rPr>
+        <w:t>.</w:t>
+      </w:r>
+      <w:r>
+        <w:rPr>
+          <w:rFonts w:ascii="Consolas" w:eastAsia="Times New Roman" w:hAnsi="Consolas" w:cs="Times New Roman"/>
+          <w:color w:val="DCDCAA"/>
+          <w:sz w:val="24"/>
+          <w:szCs w:val="24"/>
+          <w:lang w:val="en-GB" w:eastAsia="en-GB"/>
+        </w:rPr>
+        <w:t>log</w:t>
+      </w:r>
+      <w:r>
+        <w:rPr>
+          <w:rFonts w:ascii="Consolas" w:eastAsia="Times New Roman" w:hAnsi="Consolas" w:cs="Times New Roman"/>
+          <w:color w:val="D4D4D4"/>
+          <w:sz w:val="24"/>
+          <w:szCs w:val="24"/>
+          <w:lang w:val="en-GB" w:eastAsia="en-GB"/>
+        </w:rPr>
+        <w:t>(</w:t>
+      </w:r>
+      <w:proofErr w:type="gramEnd"/>
+      <w:r>
+        <w:rPr>
+          <w:rFonts w:ascii="Consolas" w:eastAsia="Times New Roman" w:hAnsi="Consolas" w:cs="Times New Roman"/>
+          <w:color w:val="CE9178"/>
+          <w:sz w:val="24"/>
+          <w:szCs w:val="24"/>
+          <w:lang w:val="en-GB" w:eastAsia="en-GB"/>
+        </w:rPr>
+        <w:t xml:space="preserve">`  -  </w:t>
+      </w:r>
+      <w:r>
+        <w:rPr>
+          <w:rFonts w:ascii="Consolas" w:eastAsia="Times New Roman" w:hAnsi="Consolas" w:cs="Times New Roman"/>
+          <w:color w:val="569CD6"/>
+          <w:sz w:val="24"/>
+          <w:szCs w:val="24"/>
+          <w:lang w:val="en-GB" w:eastAsia="en-GB"/>
+        </w:rPr>
+        <w:t>${</w:t>
+      </w:r>
+      <w:proofErr w:type="spellStart"/>
+      <w:r>
+        <w:rPr>
+          <w:rFonts w:ascii="Consolas" w:eastAsia="Times New Roman" w:hAnsi="Consolas" w:cs="Times New Roman"/>
+          <w:color w:val="9CDCFE"/>
+          <w:sz w:val="24"/>
+          <w:szCs w:val="24"/>
+          <w:lang w:val="en-GB" w:eastAsia="en-GB"/>
+        </w:rPr>
+        <w:t>recipe</w:t>
+      </w:r>
+      <w:r>
+        <w:rPr>
+          <w:rFonts w:ascii="Consolas" w:eastAsia="Times New Roman" w:hAnsi="Consolas" w:cs="Times New Roman"/>
+          <w:color w:val="D4D4D4"/>
+          <w:sz w:val="24"/>
+          <w:szCs w:val="24"/>
+          <w:lang w:val="en-GB" w:eastAsia="en-GB"/>
+        </w:rPr>
+        <w:t>.</w:t>
+      </w:r>
+      <w:r>
+        <w:rPr>
+          <w:rFonts w:ascii="Consolas" w:eastAsia="Times New Roman" w:hAnsi="Consolas" w:cs="Times New Roman"/>
+          <w:color w:val="9CDCFE"/>
+          <w:sz w:val="24"/>
+          <w:szCs w:val="24"/>
+          <w:lang w:val="en-GB" w:eastAsia="en-GB"/>
+        </w:rPr>
+        <w:t>ingredients</w:t>
+      </w:r>
+      <w:proofErr w:type="spellEnd"/>
+      <w:r>
+        <w:rPr>
+          <w:rFonts w:ascii="Consolas" w:eastAsia="Times New Roman" w:hAnsi="Consolas" w:cs="Times New Roman"/>
+          <w:color w:val="D4D4D4"/>
+          <w:sz w:val="24"/>
+          <w:szCs w:val="24"/>
+          <w:lang w:val="en-GB" w:eastAsia="en-GB"/>
+        </w:rPr>
+        <w:t>[</w:t>
+      </w:r>
+      <w:r>
+        <w:rPr>
+          <w:rFonts w:ascii="Consolas" w:eastAsia="Times New Roman" w:hAnsi="Consolas" w:cs="Times New Roman"/>
+          <w:color w:val="B5CEA8"/>
+          <w:sz w:val="24"/>
+          <w:szCs w:val="24"/>
+          <w:lang w:val="en-GB" w:eastAsia="en-GB"/>
+        </w:rPr>
+        <w:t>3</w:t>
+      </w:r>
+      <w:r>
+        <w:rPr>
+          <w:rFonts w:ascii="Consolas" w:eastAsia="Times New Roman" w:hAnsi="Consolas" w:cs="Times New Roman"/>
+          <w:color w:val="D4D4D4"/>
+          <w:sz w:val="24"/>
+          <w:szCs w:val="24"/>
+          <w:lang w:val="en-GB" w:eastAsia="en-GB"/>
+        </w:rPr>
+        <w:t>]</w:t>
+      </w:r>
+      <w:r>
+        <w:rPr>
+          <w:rFonts w:ascii="Consolas" w:eastAsia="Times New Roman" w:hAnsi="Consolas" w:cs="Times New Roman"/>
+          <w:color w:val="569CD6"/>
+          <w:sz w:val="24"/>
+          <w:szCs w:val="24"/>
+          <w:lang w:val="en-GB" w:eastAsia="en-GB"/>
+        </w:rPr>
+        <w:t>}</w:t>
+      </w:r>
+      <w:r>
+        <w:rPr>
+          <w:rFonts w:ascii="Consolas" w:eastAsia="Times New Roman" w:hAnsi="Consolas" w:cs="Times New Roman"/>
+          <w:color w:val="CE9178"/>
+          <w:sz w:val="24"/>
+          <w:szCs w:val="24"/>
+          <w:lang w:val="en-GB" w:eastAsia="en-GB"/>
+        </w:rPr>
+        <w:t>`</w:t>
+      </w:r>
+      <w:r>
+        <w:rPr>
+          <w:rFonts w:ascii="Consolas" w:eastAsia="Times New Roman" w:hAnsi="Consolas" w:cs="Times New Roman"/>
+          <w:color w:val="D4D4D4"/>
+          <w:sz w:val="24"/>
+          <w:szCs w:val="24"/>
+          <w:lang w:val="en-GB" w:eastAsia="en-GB"/>
+        </w:rPr>
+        <w:t>);</w:t>
+      </w:r>
+    </w:p>
+    <w:p>
+      <w:pPr>
+        <w:shd w:val="clear" w:color="auto" w:fill="1E1E1E"/>
+        <w:spacing w:after="0" w:line="330" w:lineRule="atLeast"/>
+        <w:rPr>
+          <w:rFonts w:ascii="Consolas" w:eastAsia="Times New Roman" w:hAnsi="Consolas" w:cs="Times New Roman"/>
+          <w:color w:val="D4D4D4"/>
+          <w:sz w:val="24"/>
+          <w:szCs w:val="24"/>
+          <w:lang w:val="en-GB" w:eastAsia="en-GB"/>
+        </w:rPr>
+      </w:pPr>
+      <w:proofErr w:type="gramStart"/>
+      <w:r>
+        <w:rPr>
+          <w:rFonts w:ascii="Consolas" w:eastAsia="Times New Roman" w:hAnsi="Consolas" w:cs="Times New Roman"/>
+          <w:color w:val="4EC9B0"/>
+          <w:sz w:val="24"/>
+          <w:szCs w:val="24"/>
+          <w:lang w:val="en-GB" w:eastAsia="en-GB"/>
+        </w:rPr>
+        <w:t>console</w:t>
+      </w:r>
+      <w:r>
+        <w:rPr>
+          <w:rFonts w:ascii="Consolas" w:eastAsia="Times New Roman" w:hAnsi="Consolas" w:cs="Times New Roman"/>
+          <w:color w:val="D4D4D4"/>
+          <w:sz w:val="24"/>
+          <w:szCs w:val="24"/>
+          <w:lang w:val="en-GB" w:eastAsia="en-GB"/>
+        </w:rPr>
+        <w:t>.</w:t>
+      </w:r>
+      <w:r>
+        <w:rPr>
+          <w:rFonts w:ascii="Consolas" w:eastAsia="Times New Roman" w:hAnsi="Consolas" w:cs="Times New Roman"/>
+          <w:color w:val="DCDCAA"/>
+          <w:sz w:val="24"/>
+          <w:szCs w:val="24"/>
+          <w:lang w:val="en-GB" w:eastAsia="en-GB"/>
+        </w:rPr>
+        <w:t>log</w:t>
+      </w:r>
+      <w:r>
+        <w:rPr>
+          <w:rFonts w:ascii="Consolas" w:eastAsia="Times New Roman" w:hAnsi="Consolas" w:cs="Times New Roman"/>
+          <w:color w:val="D4D4D4"/>
+          <w:sz w:val="24"/>
+          <w:szCs w:val="24"/>
+          <w:lang w:val="en-GB" w:eastAsia="en-GB"/>
+        </w:rPr>
+        <w:t>(</w:t>
+      </w:r>
+      <w:proofErr w:type="gramEnd"/>
+      <w:r>
+        <w:rPr>
+          <w:rFonts w:ascii="Consolas" w:eastAsia="Times New Roman" w:hAnsi="Consolas" w:cs="Times New Roman"/>
+          <w:color w:val="CE9178"/>
+          <w:sz w:val="24"/>
+          <w:szCs w:val="24"/>
+          <w:lang w:val="en-GB" w:eastAsia="en-GB"/>
+        </w:rPr>
+        <w:t xml:space="preserve">`  -  </w:t>
+      </w:r>
+      <w:r>
+        <w:rPr>
+          <w:rFonts w:ascii="Consolas" w:eastAsia="Times New Roman" w:hAnsi="Consolas" w:cs="Times New Roman"/>
+          <w:color w:val="569CD6"/>
+          <w:sz w:val="24"/>
+          <w:szCs w:val="24"/>
+          <w:lang w:val="en-GB" w:eastAsia="en-GB"/>
+        </w:rPr>
+        <w:t>${</w:t>
+      </w:r>
+      <w:proofErr w:type="spellStart"/>
+      <w:r>
+        <w:rPr>
+          <w:rFonts w:ascii="Consolas" w:eastAsia="Times New Roman" w:hAnsi="Consolas" w:cs="Times New Roman"/>
+          <w:color w:val="9CDCFE"/>
+          <w:sz w:val="24"/>
+          <w:szCs w:val="24"/>
+          <w:lang w:val="en-GB" w:eastAsia="en-GB"/>
+        </w:rPr>
+        <w:t>recipe</w:t>
+      </w:r>
+      <w:r>
+        <w:rPr>
+          <w:rFonts w:ascii="Consolas" w:eastAsia="Times New Roman" w:hAnsi="Consolas" w:cs="Times New Roman"/>
+          <w:color w:val="D4D4D4"/>
+          <w:sz w:val="24"/>
+          <w:szCs w:val="24"/>
+          <w:lang w:val="en-GB" w:eastAsia="en-GB"/>
+        </w:rPr>
+        <w:t>.</w:t>
+      </w:r>
+      <w:r>
+        <w:rPr>
+          <w:rFonts w:ascii="Consolas" w:eastAsia="Times New Roman" w:hAnsi="Consolas" w:cs="Times New Roman"/>
+          <w:color w:val="9CDCFE"/>
+          <w:sz w:val="24"/>
+          <w:szCs w:val="24"/>
+          <w:lang w:val="en-GB" w:eastAsia="en-GB"/>
+        </w:rPr>
+        <w:t>ingredients</w:t>
+      </w:r>
+      <w:proofErr w:type="spellEnd"/>
+      <w:r>
+        <w:rPr>
+          <w:rFonts w:ascii="Consolas" w:eastAsia="Times New Roman" w:hAnsi="Consolas" w:cs="Times New Roman"/>
+          <w:color w:val="D4D4D4"/>
+          <w:sz w:val="24"/>
+          <w:szCs w:val="24"/>
+          <w:lang w:val="en-GB" w:eastAsia="en-GB"/>
+        </w:rPr>
+        <w:t>[</w:t>
+      </w:r>
+      <w:r>
+        <w:rPr>
+          <w:rFonts w:ascii="Consolas" w:eastAsia="Times New Roman" w:hAnsi="Consolas" w:cs="Times New Roman"/>
+          <w:color w:val="B5CEA8"/>
+          <w:sz w:val="24"/>
+          <w:szCs w:val="24"/>
+          <w:lang w:val="en-GB" w:eastAsia="en-GB"/>
+        </w:rPr>
+        <w:t>4</w:t>
+      </w:r>
+      <w:r>
+        <w:rPr>
+          <w:rFonts w:ascii="Consolas" w:eastAsia="Times New Roman" w:hAnsi="Consolas" w:cs="Times New Roman"/>
+          <w:color w:val="D4D4D4"/>
+          <w:sz w:val="24"/>
+          <w:szCs w:val="24"/>
+          <w:lang w:val="en-GB" w:eastAsia="en-GB"/>
+        </w:rPr>
+        <w:t>]</w:t>
+      </w:r>
+      <w:r>
+        <w:rPr>
+          <w:rFonts w:ascii="Consolas" w:eastAsia="Times New Roman" w:hAnsi="Consolas" w:cs="Times New Roman"/>
+          <w:color w:val="569CD6"/>
+          <w:sz w:val="24"/>
+          <w:szCs w:val="24"/>
+          <w:lang w:val="en-GB" w:eastAsia="en-GB"/>
+        </w:rPr>
+        <w:t>}</w:t>
+      </w:r>
+      <w:r>
+        <w:rPr>
+          <w:rFonts w:ascii="Consolas" w:eastAsia="Times New Roman" w:hAnsi="Consolas" w:cs="Times New Roman"/>
+          <w:color w:val="CE9178"/>
+          <w:sz w:val="24"/>
+          <w:szCs w:val="24"/>
+          <w:lang w:val="en-GB" w:eastAsia="en-GB"/>
+        </w:rPr>
+        <w:t>`</w:t>
+      </w:r>
+      <w:r>
+        <w:rPr>
+          <w:rFonts w:ascii="Consolas" w:eastAsia="Times New Roman" w:hAnsi="Consolas" w:cs="Times New Roman"/>
+          <w:color w:val="D4D4D4"/>
+          <w:sz w:val="24"/>
+          <w:szCs w:val="24"/>
+          <w:lang w:val="en-GB" w:eastAsia="en-GB"/>
+        </w:rPr>
+        <w:t>);</w:t>
+      </w:r>
+    </w:p>
+    <w:p>
+      <w:pPr>
+        <w:shd w:val="clear" w:color="auto" w:fill="1E1E1E"/>
+        <w:spacing w:after="0" w:line="330" w:lineRule="atLeast"/>
+        <w:rPr>
+          <w:rFonts w:ascii="Consolas" w:eastAsia="Times New Roman" w:hAnsi="Consolas" w:cs="Times New Roman"/>
+          <w:color w:val="D4D4D4"/>
+          <w:sz w:val="24"/>
+          <w:szCs w:val="24"/>
+          <w:lang w:val="en-GB" w:eastAsia="en-GB"/>
+        </w:rPr>
+      </w:pPr>
+    </w:p>
+    <w:p/>
+    <w:p>
+      <w:r>
+        <w:rPr>
+          <w:noProof/>
+        </w:rPr>
+        <w:drawing>
+          <wp:inline distT="0" distB="0" distL="0" distR="0" wp14:anchorId="5DA86BD5" wp14:editId="5676D403">
+            <wp:extent cx="5731510" cy="1898650"/>
+            <wp:effectExtent l="0" t="0" r="2540" b="6350"/>
+            <wp:docPr id="2" name="Picture 2"/>
+            <wp:cNvGraphicFramePr>
+              <a:graphicFrameLocks xmlns:a="http://schemas.openxmlformats.org/drawingml/2006/main" noChangeAspect="1"/>
+            </wp:cNvGraphicFramePr>
+            <a:graphic xmlns:a="http://schemas.openxmlformats.org/drawingml/2006/main">
+              <a:graphicData uri="http://schemas.openxmlformats.org/drawingml/2006/picture">
+                <pic:pic xmlns:pic="http://schemas.openxmlformats.org/drawingml/2006/picture">
+                  <pic:nvPicPr>
+                    <pic:cNvPr id="1" name=""/>
+                    <pic:cNvPicPr/>
+                  </pic:nvPicPr>
+                  <pic:blipFill>
+                    <a:blip r:embed="rId14"/>
+                    <a:stretch>
+                      <a:fillRect/>
+                    </a:stretch>
+                  </pic:blipFill>
+                  <pic:spPr>
+                    <a:xfrm>
+                      <a:off x="0" y="0"/>
+                      <a:ext cx="5731510" cy="1898650"/>
+                    </a:xfrm>
+                    <a:prstGeom prst="rect">
+                      <a:avLst/>
+                    </a:prstGeom>
+                  </pic:spPr>
+                </pic:pic>
+              </a:graphicData>
+            </a:graphic>
+          </wp:inline>
+        </w:drawing>
+      </w:r>
+    </w:p>
+    <w:p/>
+    <w:p/>
+    <w:p/>
+    <w:p>
+      <w:pPr>
+        <w:rPr>
+          <w:b/>
+        </w:rPr>
+      </w:pPr>
+      <w:r>
+        <w:rPr>
+          <w:b/>
+        </w:rPr>
+        <w:lastRenderedPageBreak/>
+        <w:t>10</w:t>
+      </w:r>
+      <w:r>
+        <w:rPr>
+          <w:b/>
+        </w:rPr>
+        <w:tab/>
+        <w:t>The Cash Register</w:t>
+      </w:r>
+    </w:p>
+    <w:p/>
+    <w:p>
+      <w:pPr>
+        <w:shd w:val="clear" w:color="auto" w:fill="1E1E1E"/>
+        <w:spacing w:after="0" w:line="330" w:lineRule="atLeast"/>
+        <w:rPr>
+          <w:rFonts w:ascii="Consolas" w:eastAsia="Times New Roman" w:hAnsi="Consolas" w:cs="Times New Roman"/>
+          <w:color w:val="D4D4D4"/>
+          <w:sz w:val="18"/>
+          <w:szCs w:val="24"/>
+          <w:lang w:val="en-GB" w:eastAsia="en-GB"/>
+        </w:rPr>
+      </w:pPr>
+      <w:proofErr w:type="spellStart"/>
+      <w:r>
+        <w:rPr>
+          <w:rFonts w:ascii="Consolas" w:eastAsia="Times New Roman" w:hAnsi="Consolas" w:cs="Times New Roman"/>
+          <w:color w:val="569CD6"/>
+          <w:sz w:val="18"/>
+          <w:szCs w:val="24"/>
+          <w:lang w:val="en-GB" w:eastAsia="en-GB"/>
+        </w:rPr>
+        <w:t>const</w:t>
+      </w:r>
+      <w:proofErr w:type="spellEnd"/>
+      <w:r>
+        <w:rPr>
+          <w:rFonts w:ascii="Consolas" w:eastAsia="Times New Roman" w:hAnsi="Consolas" w:cs="Times New Roman"/>
+          <w:color w:val="D4D4D4"/>
+          <w:sz w:val="18"/>
+          <w:szCs w:val="24"/>
+          <w:lang w:val="en-GB" w:eastAsia="en-GB"/>
+        </w:rPr>
+        <w:t xml:space="preserve"> </w:t>
+      </w:r>
+      <w:proofErr w:type="spellStart"/>
+      <w:r>
+        <w:rPr>
+          <w:rFonts w:ascii="Consolas" w:eastAsia="Times New Roman" w:hAnsi="Consolas" w:cs="Times New Roman"/>
+          <w:color w:val="9CDCFE"/>
+          <w:sz w:val="18"/>
+          <w:szCs w:val="24"/>
+          <w:lang w:val="en-GB" w:eastAsia="en-GB"/>
+        </w:rPr>
+        <w:t>shoppingCart</w:t>
+      </w:r>
+      <w:proofErr w:type="spellEnd"/>
+      <w:r>
+        <w:rPr>
+          <w:rFonts w:ascii="Consolas" w:eastAsia="Times New Roman" w:hAnsi="Consolas" w:cs="Times New Roman"/>
+          <w:color w:val="D4D4D4"/>
+          <w:sz w:val="18"/>
+          <w:szCs w:val="24"/>
+          <w:lang w:val="en-GB" w:eastAsia="en-GB"/>
+        </w:rPr>
+        <w:t xml:space="preserve"> = {</w:t>
+      </w:r>
+    </w:p>
+    <w:p>
+      <w:pPr>
+        <w:shd w:val="clear" w:color="auto" w:fill="1E1E1E"/>
+        <w:spacing w:after="0" w:line="330" w:lineRule="atLeast"/>
+        <w:rPr>
+          <w:rFonts w:ascii="Consolas" w:eastAsia="Times New Roman" w:hAnsi="Consolas" w:cs="Times New Roman"/>
+          <w:color w:val="D4D4D4"/>
+          <w:sz w:val="18"/>
+          <w:szCs w:val="24"/>
+          <w:lang w:val="en-GB" w:eastAsia="en-GB"/>
+        </w:rPr>
+      </w:pPr>
+      <w:r>
+        <w:rPr>
+          <w:rFonts w:ascii="Consolas" w:eastAsia="Times New Roman" w:hAnsi="Consolas" w:cs="Times New Roman"/>
+          <w:color w:val="D4D4D4"/>
+          <w:sz w:val="18"/>
+          <w:szCs w:val="24"/>
+          <w:lang w:val="en-GB" w:eastAsia="en-GB"/>
+        </w:rPr>
+        <w:t xml:space="preserve">   </w:t>
+      </w:r>
+      <w:r>
+        <w:rPr>
+          <w:rFonts w:ascii="Consolas" w:eastAsia="Times New Roman" w:hAnsi="Consolas" w:cs="Times New Roman"/>
+          <w:color w:val="9CDCFE"/>
+          <w:sz w:val="18"/>
+          <w:szCs w:val="24"/>
+          <w:lang w:val="en-GB" w:eastAsia="en-GB"/>
+        </w:rPr>
+        <w:t>banana:</w:t>
+      </w:r>
+      <w:r>
+        <w:rPr>
+          <w:rFonts w:ascii="Consolas" w:eastAsia="Times New Roman" w:hAnsi="Consolas" w:cs="Times New Roman"/>
+          <w:color w:val="D4D4D4"/>
+          <w:sz w:val="18"/>
+          <w:szCs w:val="24"/>
+          <w:lang w:val="en-GB" w:eastAsia="en-GB"/>
+        </w:rPr>
+        <w:t xml:space="preserve"> </w:t>
+      </w:r>
+      <w:r>
+        <w:rPr>
+          <w:rFonts w:ascii="Consolas" w:eastAsia="Times New Roman" w:hAnsi="Consolas" w:cs="Times New Roman"/>
+          <w:color w:val="CE9178"/>
+          <w:sz w:val="18"/>
+          <w:szCs w:val="24"/>
+          <w:lang w:val="en-GB" w:eastAsia="en-GB"/>
+        </w:rPr>
+        <w:t>"1.25"</w:t>
+      </w:r>
+      <w:r>
+        <w:rPr>
+          <w:rFonts w:ascii="Consolas" w:eastAsia="Times New Roman" w:hAnsi="Consolas" w:cs="Times New Roman"/>
+          <w:color w:val="D4D4D4"/>
+          <w:sz w:val="18"/>
+          <w:szCs w:val="24"/>
+          <w:lang w:val="en-GB" w:eastAsia="en-GB"/>
+        </w:rPr>
+        <w:t>,</w:t>
+      </w:r>
+    </w:p>
+    <w:p>
+      <w:pPr>
+        <w:shd w:val="clear" w:color="auto" w:fill="1E1E1E"/>
+        <w:spacing w:after="0" w:line="330" w:lineRule="atLeast"/>
+        <w:rPr>
+          <w:rFonts w:ascii="Consolas" w:eastAsia="Times New Roman" w:hAnsi="Consolas" w:cs="Times New Roman"/>
+          <w:color w:val="D4D4D4"/>
+          <w:sz w:val="18"/>
+          <w:szCs w:val="24"/>
+          <w:lang w:val="en-GB" w:eastAsia="en-GB"/>
+        </w:rPr>
+      </w:pPr>
+      <w:r>
+        <w:rPr>
+          <w:rFonts w:ascii="Consolas" w:eastAsia="Times New Roman" w:hAnsi="Consolas" w:cs="Times New Roman"/>
+          <w:color w:val="D4D4D4"/>
+          <w:sz w:val="18"/>
+          <w:szCs w:val="24"/>
+          <w:lang w:val="en-GB" w:eastAsia="en-GB"/>
+        </w:rPr>
+        <w:t xml:space="preserve">   </w:t>
+      </w:r>
+      <w:r>
+        <w:rPr>
+          <w:rFonts w:ascii="Consolas" w:eastAsia="Times New Roman" w:hAnsi="Consolas" w:cs="Times New Roman"/>
+          <w:color w:val="9CDCFE"/>
+          <w:sz w:val="18"/>
+          <w:szCs w:val="24"/>
+          <w:lang w:val="en-GB" w:eastAsia="en-GB"/>
+        </w:rPr>
+        <w:t>handkerchief:</w:t>
+      </w:r>
+      <w:r>
+        <w:rPr>
+          <w:rFonts w:ascii="Consolas" w:eastAsia="Times New Roman" w:hAnsi="Consolas" w:cs="Times New Roman"/>
+          <w:color w:val="D4D4D4"/>
+          <w:sz w:val="18"/>
+          <w:szCs w:val="24"/>
+          <w:lang w:val="en-GB" w:eastAsia="en-GB"/>
+        </w:rPr>
+        <w:t xml:space="preserve"> </w:t>
+      </w:r>
+      <w:r>
+        <w:rPr>
+          <w:rFonts w:ascii="Consolas" w:eastAsia="Times New Roman" w:hAnsi="Consolas" w:cs="Times New Roman"/>
+          <w:color w:val="CE9178"/>
+          <w:sz w:val="18"/>
+          <w:szCs w:val="24"/>
+          <w:lang w:val="en-GB" w:eastAsia="en-GB"/>
+        </w:rPr>
+        <w:t>".99"</w:t>
+      </w:r>
+      <w:r>
+        <w:rPr>
+          <w:rFonts w:ascii="Consolas" w:eastAsia="Times New Roman" w:hAnsi="Consolas" w:cs="Times New Roman"/>
+          <w:color w:val="D4D4D4"/>
+          <w:sz w:val="18"/>
+          <w:szCs w:val="24"/>
+          <w:lang w:val="en-GB" w:eastAsia="en-GB"/>
+        </w:rPr>
+        <w:t>,</w:t>
+      </w:r>
+    </w:p>
+    <w:p>
+      <w:pPr>
+        <w:shd w:val="clear" w:color="auto" w:fill="1E1E1E"/>
+        <w:spacing w:after="0" w:line="330" w:lineRule="atLeast"/>
+        <w:rPr>
+          <w:rFonts w:ascii="Consolas" w:eastAsia="Times New Roman" w:hAnsi="Consolas" w:cs="Times New Roman"/>
+          <w:color w:val="D4D4D4"/>
+          <w:sz w:val="18"/>
+          <w:szCs w:val="24"/>
+          <w:lang w:val="en-GB" w:eastAsia="en-GB"/>
+        </w:rPr>
+      </w:pPr>
+      <w:r>
+        <w:rPr>
+          <w:rFonts w:ascii="Consolas" w:eastAsia="Times New Roman" w:hAnsi="Consolas" w:cs="Times New Roman"/>
+          <w:color w:val="D4D4D4"/>
+          <w:sz w:val="18"/>
+          <w:szCs w:val="24"/>
+          <w:lang w:val="en-GB" w:eastAsia="en-GB"/>
+        </w:rPr>
+        <w:t xml:space="preserve">   </w:t>
+      </w:r>
+      <w:proofErr w:type="spellStart"/>
+      <w:r>
+        <w:rPr>
+          <w:rFonts w:ascii="Consolas" w:eastAsia="Times New Roman" w:hAnsi="Consolas" w:cs="Times New Roman"/>
+          <w:color w:val="9CDCFE"/>
+          <w:sz w:val="18"/>
+          <w:szCs w:val="24"/>
+          <w:lang w:val="en-GB" w:eastAsia="en-GB"/>
+        </w:rPr>
+        <w:t>Tshirt</w:t>
+      </w:r>
+      <w:proofErr w:type="spellEnd"/>
+      <w:r>
+        <w:rPr>
+          <w:rFonts w:ascii="Consolas" w:eastAsia="Times New Roman" w:hAnsi="Consolas" w:cs="Times New Roman"/>
+          <w:color w:val="9CDCFE"/>
+          <w:sz w:val="18"/>
+          <w:szCs w:val="24"/>
+          <w:lang w:val="en-GB" w:eastAsia="en-GB"/>
+        </w:rPr>
+        <w:t>:</w:t>
+      </w:r>
+      <w:r>
+        <w:rPr>
+          <w:rFonts w:ascii="Consolas" w:eastAsia="Times New Roman" w:hAnsi="Consolas" w:cs="Times New Roman"/>
+          <w:color w:val="D4D4D4"/>
+          <w:sz w:val="18"/>
+          <w:szCs w:val="24"/>
+          <w:lang w:val="en-GB" w:eastAsia="en-GB"/>
+        </w:rPr>
+        <w:t xml:space="preserve"> </w:t>
+      </w:r>
+      <w:r>
+        <w:rPr>
+          <w:rFonts w:ascii="Consolas" w:eastAsia="Times New Roman" w:hAnsi="Consolas" w:cs="Times New Roman"/>
+          <w:color w:val="CE9178"/>
+          <w:sz w:val="18"/>
+          <w:szCs w:val="24"/>
+          <w:lang w:val="en-GB" w:eastAsia="en-GB"/>
+        </w:rPr>
+        <w:t>"25.01"</w:t>
+      </w:r>
+      <w:r>
+        <w:rPr>
+          <w:rFonts w:ascii="Consolas" w:eastAsia="Times New Roman" w:hAnsi="Consolas" w:cs="Times New Roman"/>
+          <w:color w:val="D4D4D4"/>
+          <w:sz w:val="18"/>
+          <w:szCs w:val="24"/>
+          <w:lang w:val="en-GB" w:eastAsia="en-GB"/>
+        </w:rPr>
+        <w:t>,</w:t>
+      </w:r>
+    </w:p>
+    <w:p>
+      <w:pPr>
+        <w:shd w:val="clear" w:color="auto" w:fill="1E1E1E"/>
+        <w:spacing w:after="0" w:line="330" w:lineRule="atLeast"/>
+        <w:rPr>
+          <w:rFonts w:ascii="Consolas" w:eastAsia="Times New Roman" w:hAnsi="Consolas" w:cs="Times New Roman"/>
+          <w:color w:val="D4D4D4"/>
+          <w:sz w:val="18"/>
+          <w:szCs w:val="24"/>
+          <w:lang w:val="en-GB" w:eastAsia="en-GB"/>
+        </w:rPr>
+      </w:pPr>
+      <w:r>
+        <w:rPr>
+          <w:rFonts w:ascii="Consolas" w:eastAsia="Times New Roman" w:hAnsi="Consolas" w:cs="Times New Roman"/>
+          <w:color w:val="D4D4D4"/>
+          <w:sz w:val="18"/>
+          <w:szCs w:val="24"/>
+          <w:lang w:val="en-GB" w:eastAsia="en-GB"/>
+        </w:rPr>
+        <w:t xml:space="preserve">   </w:t>
+      </w:r>
+      <w:r>
+        <w:rPr>
+          <w:rFonts w:ascii="Consolas" w:eastAsia="Times New Roman" w:hAnsi="Consolas" w:cs="Times New Roman"/>
+          <w:color w:val="9CDCFE"/>
+          <w:sz w:val="18"/>
+          <w:szCs w:val="24"/>
+          <w:lang w:val="en-GB" w:eastAsia="en-GB"/>
+        </w:rPr>
+        <w:t>apple:</w:t>
+      </w:r>
+      <w:r>
+        <w:rPr>
+          <w:rFonts w:ascii="Consolas" w:eastAsia="Times New Roman" w:hAnsi="Consolas" w:cs="Times New Roman"/>
+          <w:color w:val="D4D4D4"/>
+          <w:sz w:val="18"/>
+          <w:szCs w:val="24"/>
+          <w:lang w:val="en-GB" w:eastAsia="en-GB"/>
+        </w:rPr>
+        <w:t xml:space="preserve"> </w:t>
+      </w:r>
+      <w:r>
+        <w:rPr>
+          <w:rFonts w:ascii="Consolas" w:eastAsia="Times New Roman" w:hAnsi="Consolas" w:cs="Times New Roman"/>
+          <w:color w:val="CE9178"/>
+          <w:sz w:val="18"/>
+          <w:szCs w:val="24"/>
+          <w:lang w:val="en-GB" w:eastAsia="en-GB"/>
+        </w:rPr>
+        <w:t>"0.60"</w:t>
+      </w:r>
+      <w:r>
+        <w:rPr>
+          <w:rFonts w:ascii="Consolas" w:eastAsia="Times New Roman" w:hAnsi="Consolas" w:cs="Times New Roman"/>
+          <w:color w:val="D4D4D4"/>
+          <w:sz w:val="18"/>
+          <w:szCs w:val="24"/>
+          <w:lang w:val="en-GB" w:eastAsia="en-GB"/>
+        </w:rPr>
+        <w:t>,</w:t>
+      </w:r>
+    </w:p>
+    <w:p>
+      <w:pPr>
+        <w:shd w:val="clear" w:color="auto" w:fill="1E1E1E"/>
+        <w:spacing w:after="0" w:line="330" w:lineRule="atLeast"/>
+        <w:rPr>
+          <w:rFonts w:ascii="Consolas" w:eastAsia="Times New Roman" w:hAnsi="Consolas" w:cs="Times New Roman"/>
+          <w:color w:val="D4D4D4"/>
+          <w:sz w:val="18"/>
+          <w:szCs w:val="24"/>
+          <w:lang w:val="en-GB" w:eastAsia="en-GB"/>
+        </w:rPr>
+      </w:pPr>
+      <w:r>
+        <w:rPr>
+          <w:rFonts w:ascii="Consolas" w:eastAsia="Times New Roman" w:hAnsi="Consolas" w:cs="Times New Roman"/>
+          <w:color w:val="D4D4D4"/>
+          <w:sz w:val="18"/>
+          <w:szCs w:val="24"/>
+          <w:lang w:val="en-GB" w:eastAsia="en-GB"/>
+        </w:rPr>
+        <w:t xml:space="preserve">   </w:t>
+      </w:r>
+      <w:proofErr w:type="spellStart"/>
+      <w:r>
+        <w:rPr>
+          <w:rFonts w:ascii="Consolas" w:eastAsia="Times New Roman" w:hAnsi="Consolas" w:cs="Times New Roman"/>
+          <w:color w:val="9CDCFE"/>
+          <w:sz w:val="18"/>
+          <w:szCs w:val="24"/>
+          <w:lang w:val="en-GB" w:eastAsia="en-GB"/>
+        </w:rPr>
+        <w:t>naglene</w:t>
+      </w:r>
+      <w:proofErr w:type="spellEnd"/>
+      <w:r>
+        <w:rPr>
+          <w:rFonts w:ascii="Consolas" w:eastAsia="Times New Roman" w:hAnsi="Consolas" w:cs="Times New Roman"/>
+          <w:color w:val="9CDCFE"/>
+          <w:sz w:val="18"/>
+          <w:szCs w:val="24"/>
+          <w:lang w:val="en-GB" w:eastAsia="en-GB"/>
+        </w:rPr>
+        <w:t>:</w:t>
+      </w:r>
+      <w:r>
+        <w:rPr>
+          <w:rFonts w:ascii="Consolas" w:eastAsia="Times New Roman" w:hAnsi="Consolas" w:cs="Times New Roman"/>
+          <w:color w:val="D4D4D4"/>
+          <w:sz w:val="18"/>
+          <w:szCs w:val="24"/>
+          <w:lang w:val="en-GB" w:eastAsia="en-GB"/>
+        </w:rPr>
+        <w:t xml:space="preserve"> </w:t>
+      </w:r>
+      <w:r>
+        <w:rPr>
+          <w:rFonts w:ascii="Consolas" w:eastAsia="Times New Roman" w:hAnsi="Consolas" w:cs="Times New Roman"/>
+          <w:color w:val="CE9178"/>
+          <w:sz w:val="18"/>
+          <w:szCs w:val="24"/>
+          <w:lang w:val="en-GB" w:eastAsia="en-GB"/>
+        </w:rPr>
+        <w:t>"10.34"</w:t>
+      </w:r>
+      <w:r>
+        <w:rPr>
+          <w:rFonts w:ascii="Consolas" w:eastAsia="Times New Roman" w:hAnsi="Consolas" w:cs="Times New Roman"/>
+          <w:color w:val="D4D4D4"/>
+          <w:sz w:val="18"/>
+          <w:szCs w:val="24"/>
+          <w:lang w:val="en-GB" w:eastAsia="en-GB"/>
+        </w:rPr>
+        <w:t>,</w:t>
+      </w:r>
+    </w:p>
+    <w:p>
+      <w:pPr>
+        <w:shd w:val="clear" w:color="auto" w:fill="1E1E1E"/>
+        <w:spacing w:after="0" w:line="330" w:lineRule="atLeast"/>
+        <w:rPr>
+          <w:rFonts w:ascii="Consolas" w:eastAsia="Times New Roman" w:hAnsi="Consolas" w:cs="Times New Roman"/>
+          <w:color w:val="D4D4D4"/>
+          <w:sz w:val="18"/>
+          <w:szCs w:val="24"/>
+          <w:lang w:val="en-GB" w:eastAsia="en-GB"/>
+        </w:rPr>
+      </w:pPr>
+      <w:r>
+        <w:rPr>
+          <w:rFonts w:ascii="Consolas" w:eastAsia="Times New Roman" w:hAnsi="Consolas" w:cs="Times New Roman"/>
+          <w:color w:val="D4D4D4"/>
+          <w:sz w:val="18"/>
+          <w:szCs w:val="24"/>
+          <w:lang w:val="en-GB" w:eastAsia="en-GB"/>
+        </w:rPr>
+        <w:t xml:space="preserve">   </w:t>
+      </w:r>
+      <w:proofErr w:type="spellStart"/>
+      <w:r>
+        <w:rPr>
+          <w:rFonts w:ascii="Consolas" w:eastAsia="Times New Roman" w:hAnsi="Consolas" w:cs="Times New Roman"/>
+          <w:color w:val="9CDCFE"/>
+          <w:sz w:val="18"/>
+          <w:szCs w:val="24"/>
+          <w:lang w:val="en-GB" w:eastAsia="en-GB"/>
+        </w:rPr>
+        <w:t>proteinShake</w:t>
+      </w:r>
+      <w:proofErr w:type="spellEnd"/>
+      <w:r>
+        <w:rPr>
+          <w:rFonts w:ascii="Consolas" w:eastAsia="Times New Roman" w:hAnsi="Consolas" w:cs="Times New Roman"/>
+          <w:color w:val="9CDCFE"/>
+          <w:sz w:val="18"/>
+          <w:szCs w:val="24"/>
+          <w:lang w:val="en-GB" w:eastAsia="en-GB"/>
+        </w:rPr>
+        <w:t>:</w:t>
+      </w:r>
+      <w:r>
+        <w:rPr>
+          <w:rFonts w:ascii="Consolas" w:eastAsia="Times New Roman" w:hAnsi="Consolas" w:cs="Times New Roman"/>
+          <w:color w:val="D4D4D4"/>
+          <w:sz w:val="18"/>
+          <w:szCs w:val="24"/>
+          <w:lang w:val="en-GB" w:eastAsia="en-GB"/>
+        </w:rPr>
+        <w:t xml:space="preserve"> </w:t>
+      </w:r>
+      <w:r>
+        <w:rPr>
+          <w:rFonts w:ascii="Consolas" w:eastAsia="Times New Roman" w:hAnsi="Consolas" w:cs="Times New Roman"/>
+          <w:color w:val="CE9178"/>
+          <w:sz w:val="18"/>
+          <w:szCs w:val="24"/>
+          <w:lang w:val="en-GB" w:eastAsia="en-GB"/>
+        </w:rPr>
+        <w:t>"22.36"</w:t>
+      </w:r>
+    </w:p>
+    <w:p>
+      <w:pPr>
+        <w:shd w:val="clear" w:color="auto" w:fill="1E1E1E"/>
+        <w:spacing w:after="0" w:line="330" w:lineRule="atLeast"/>
+        <w:rPr>
+          <w:rFonts w:ascii="Consolas" w:eastAsia="Times New Roman" w:hAnsi="Consolas" w:cs="Times New Roman"/>
+          <w:color w:val="D4D4D4"/>
+          <w:sz w:val="18"/>
+          <w:szCs w:val="24"/>
+          <w:lang w:val="en-GB" w:eastAsia="en-GB"/>
+        </w:rPr>
+      </w:pPr>
+      <w:r>
+        <w:rPr>
+          <w:rFonts w:ascii="Consolas" w:eastAsia="Times New Roman" w:hAnsi="Consolas" w:cs="Times New Roman"/>
+          <w:color w:val="D4D4D4"/>
+          <w:sz w:val="18"/>
+          <w:szCs w:val="24"/>
+          <w:lang w:val="en-GB" w:eastAsia="en-GB"/>
+        </w:rPr>
+        <w:t>};</w:t>
+      </w:r>
+    </w:p>
+    <w:p>
+      <w:pPr>
+        <w:shd w:val="clear" w:color="auto" w:fill="1E1E1E"/>
+        <w:spacing w:after="240" w:line="330" w:lineRule="atLeast"/>
+        <w:rPr>
+          <w:rFonts w:ascii="Consolas" w:eastAsia="Times New Roman" w:hAnsi="Consolas" w:cs="Times New Roman"/>
+          <w:color w:val="D4D4D4"/>
+          <w:sz w:val="18"/>
+          <w:szCs w:val="24"/>
+          <w:lang w:val="en-GB" w:eastAsia="en-GB"/>
+        </w:rPr>
+      </w:pPr>
+    </w:p>
+    <w:p>
+      <w:pPr>
+        <w:shd w:val="clear" w:color="auto" w:fill="1E1E1E"/>
+        <w:spacing w:after="0" w:line="330" w:lineRule="atLeast"/>
+        <w:rPr>
+          <w:rFonts w:ascii="Consolas" w:eastAsia="Times New Roman" w:hAnsi="Consolas" w:cs="Times New Roman"/>
+          <w:color w:val="D4D4D4"/>
+          <w:sz w:val="18"/>
+          <w:szCs w:val="24"/>
+          <w:lang w:val="en-GB" w:eastAsia="en-GB"/>
+        </w:rPr>
+      </w:pPr>
+      <w:proofErr w:type="spellStart"/>
+      <w:r>
+        <w:rPr>
+          <w:rFonts w:ascii="Consolas" w:eastAsia="Times New Roman" w:hAnsi="Consolas" w:cs="Times New Roman"/>
+          <w:color w:val="569CD6"/>
+          <w:sz w:val="18"/>
+          <w:szCs w:val="24"/>
+          <w:lang w:val="en-GB" w:eastAsia="en-GB"/>
+        </w:rPr>
+        <w:t>const</w:t>
+      </w:r>
+      <w:proofErr w:type="spellEnd"/>
+      <w:r>
+        <w:rPr>
+          <w:rFonts w:ascii="Consolas" w:eastAsia="Times New Roman" w:hAnsi="Consolas" w:cs="Times New Roman"/>
+          <w:color w:val="D4D4D4"/>
+          <w:sz w:val="18"/>
+          <w:szCs w:val="24"/>
+          <w:lang w:val="en-GB" w:eastAsia="en-GB"/>
+        </w:rPr>
+        <w:t xml:space="preserve"> </w:t>
+      </w:r>
+      <w:proofErr w:type="spellStart"/>
+      <w:r>
+        <w:rPr>
+          <w:rFonts w:ascii="Consolas" w:eastAsia="Times New Roman" w:hAnsi="Consolas" w:cs="Times New Roman"/>
+          <w:color w:val="DCDCAA"/>
+          <w:sz w:val="18"/>
+          <w:szCs w:val="24"/>
+          <w:lang w:val="en-GB" w:eastAsia="en-GB"/>
+        </w:rPr>
+        <w:t>cashRegister</w:t>
+      </w:r>
+      <w:proofErr w:type="spellEnd"/>
+      <w:r>
+        <w:rPr>
+          <w:rFonts w:ascii="Consolas" w:eastAsia="Times New Roman" w:hAnsi="Consolas" w:cs="Times New Roman"/>
+          <w:color w:val="D4D4D4"/>
+          <w:sz w:val="18"/>
+          <w:szCs w:val="24"/>
+          <w:lang w:val="en-GB" w:eastAsia="en-GB"/>
+        </w:rPr>
+        <w:t xml:space="preserve"> = (</w:t>
+      </w:r>
+      <w:proofErr w:type="spellStart"/>
+      <w:r>
+        <w:rPr>
+          <w:rFonts w:ascii="Consolas" w:eastAsia="Times New Roman" w:hAnsi="Consolas" w:cs="Times New Roman"/>
+          <w:color w:val="9CDCFE"/>
+          <w:sz w:val="18"/>
+          <w:szCs w:val="24"/>
+          <w:lang w:val="en-GB" w:eastAsia="en-GB"/>
+        </w:rPr>
+        <w:t>cartForParty</w:t>
+      </w:r>
+      <w:proofErr w:type="spellEnd"/>
+      <w:r>
+        <w:rPr>
+          <w:rFonts w:ascii="Consolas" w:eastAsia="Times New Roman" w:hAnsi="Consolas" w:cs="Times New Roman"/>
+          <w:color w:val="D4D4D4"/>
+          <w:sz w:val="18"/>
+          <w:szCs w:val="24"/>
+          <w:lang w:val="en-GB" w:eastAsia="en-GB"/>
+        </w:rPr>
+        <w:t xml:space="preserve">) </w:t>
+      </w:r>
+      <w:r>
+        <w:rPr>
+          <w:rFonts w:ascii="Consolas" w:eastAsia="Times New Roman" w:hAnsi="Consolas" w:cs="Times New Roman"/>
+          <w:color w:val="569CD6"/>
+          <w:sz w:val="18"/>
+          <w:szCs w:val="24"/>
+          <w:lang w:val="en-GB" w:eastAsia="en-GB"/>
+        </w:rPr>
+        <w:t>=&gt;</w:t>
+      </w:r>
+      <w:r>
+        <w:rPr>
+          <w:rFonts w:ascii="Consolas" w:eastAsia="Times New Roman" w:hAnsi="Consolas" w:cs="Times New Roman"/>
+          <w:color w:val="D4D4D4"/>
+          <w:sz w:val="18"/>
+          <w:szCs w:val="24"/>
+          <w:lang w:val="en-GB" w:eastAsia="en-GB"/>
+        </w:rPr>
+        <w:t xml:space="preserve"> {</w:t>
+      </w:r>
+    </w:p>
+    <w:p>
+      <w:pPr>
+        <w:shd w:val="clear" w:color="auto" w:fill="1E1E1E"/>
+        <w:spacing w:after="0" w:line="330" w:lineRule="atLeast"/>
+        <w:rPr>
+          <w:rFonts w:ascii="Consolas" w:eastAsia="Times New Roman" w:hAnsi="Consolas" w:cs="Times New Roman"/>
+          <w:color w:val="D4D4D4"/>
+          <w:sz w:val="18"/>
+          <w:szCs w:val="24"/>
+          <w:lang w:val="en-GB" w:eastAsia="en-GB"/>
+        </w:rPr>
+      </w:pPr>
+      <w:r>
+        <w:rPr>
+          <w:rFonts w:ascii="Consolas" w:eastAsia="Times New Roman" w:hAnsi="Consolas" w:cs="Times New Roman"/>
+          <w:color w:val="D4D4D4"/>
+          <w:sz w:val="18"/>
+          <w:szCs w:val="24"/>
+          <w:lang w:val="en-GB" w:eastAsia="en-GB"/>
+        </w:rPr>
+        <w:t xml:space="preserve">    </w:t>
+      </w:r>
+    </w:p>
+    <w:p>
+      <w:pPr>
+        <w:shd w:val="clear" w:color="auto" w:fill="1E1E1E"/>
+        <w:spacing w:after="0" w:line="330" w:lineRule="atLeast"/>
+        <w:rPr>
+          <w:rFonts w:ascii="Consolas" w:eastAsia="Times New Roman" w:hAnsi="Consolas" w:cs="Times New Roman"/>
+          <w:color w:val="D4D4D4"/>
+          <w:sz w:val="18"/>
+          <w:szCs w:val="24"/>
+          <w:lang w:val="en-GB" w:eastAsia="en-GB"/>
+        </w:rPr>
+      </w:pPr>
+      <w:r>
+        <w:rPr>
+          <w:rFonts w:ascii="Consolas" w:eastAsia="Times New Roman" w:hAnsi="Consolas" w:cs="Times New Roman"/>
+          <w:color w:val="D4D4D4"/>
+          <w:sz w:val="18"/>
+          <w:szCs w:val="24"/>
+          <w:lang w:val="en-GB" w:eastAsia="en-GB"/>
+        </w:rPr>
+        <w:t xml:space="preserve">   </w:t>
+      </w:r>
+      <w:proofErr w:type="spellStart"/>
+      <w:r>
+        <w:rPr>
+          <w:rFonts w:ascii="Consolas" w:eastAsia="Times New Roman" w:hAnsi="Consolas" w:cs="Times New Roman"/>
+          <w:color w:val="569CD6"/>
+          <w:sz w:val="18"/>
+          <w:szCs w:val="24"/>
+          <w:lang w:val="en-GB" w:eastAsia="en-GB"/>
+        </w:rPr>
+        <w:t>const</w:t>
+      </w:r>
+      <w:proofErr w:type="spellEnd"/>
+      <w:r>
+        <w:rPr>
+          <w:rFonts w:ascii="Consolas" w:eastAsia="Times New Roman" w:hAnsi="Consolas" w:cs="Times New Roman"/>
+          <w:color w:val="D4D4D4"/>
+          <w:sz w:val="18"/>
+          <w:szCs w:val="24"/>
+          <w:lang w:val="en-GB" w:eastAsia="en-GB"/>
+        </w:rPr>
+        <w:t xml:space="preserve"> </w:t>
+      </w:r>
+      <w:r>
+        <w:rPr>
+          <w:rFonts w:ascii="Consolas" w:eastAsia="Times New Roman" w:hAnsi="Consolas" w:cs="Times New Roman"/>
+          <w:color w:val="9CDCFE"/>
+          <w:sz w:val="18"/>
+          <w:szCs w:val="24"/>
+          <w:lang w:val="en-GB" w:eastAsia="en-GB"/>
+        </w:rPr>
+        <w:t>values</w:t>
+      </w:r>
+      <w:r>
+        <w:rPr>
+          <w:rFonts w:ascii="Consolas" w:eastAsia="Times New Roman" w:hAnsi="Consolas" w:cs="Times New Roman"/>
+          <w:color w:val="D4D4D4"/>
+          <w:sz w:val="18"/>
+          <w:szCs w:val="24"/>
+          <w:lang w:val="en-GB" w:eastAsia="en-GB"/>
+        </w:rPr>
+        <w:t xml:space="preserve"> = </w:t>
+      </w:r>
+      <w:proofErr w:type="spellStart"/>
+      <w:r>
+        <w:rPr>
+          <w:rFonts w:ascii="Consolas" w:eastAsia="Times New Roman" w:hAnsi="Consolas" w:cs="Times New Roman"/>
+          <w:color w:val="4EC9B0"/>
+          <w:sz w:val="18"/>
+          <w:szCs w:val="24"/>
+          <w:lang w:val="en-GB" w:eastAsia="en-GB"/>
+        </w:rPr>
+        <w:t>Object</w:t>
+      </w:r>
+      <w:r>
+        <w:rPr>
+          <w:rFonts w:ascii="Consolas" w:eastAsia="Times New Roman" w:hAnsi="Consolas" w:cs="Times New Roman"/>
+          <w:color w:val="D4D4D4"/>
+          <w:sz w:val="18"/>
+          <w:szCs w:val="24"/>
+          <w:lang w:val="en-GB" w:eastAsia="en-GB"/>
+        </w:rPr>
+        <w:t>.</w:t>
+      </w:r>
+      <w:r>
+        <w:rPr>
+          <w:rFonts w:ascii="Consolas" w:eastAsia="Times New Roman" w:hAnsi="Consolas" w:cs="Times New Roman"/>
+          <w:color w:val="DCDCAA"/>
+          <w:sz w:val="18"/>
+          <w:szCs w:val="24"/>
+          <w:lang w:val="en-GB" w:eastAsia="en-GB"/>
+        </w:rPr>
+        <w:t>values</w:t>
+      </w:r>
+      <w:proofErr w:type="spellEnd"/>
+      <w:r>
+        <w:rPr>
+          <w:rFonts w:ascii="Consolas" w:eastAsia="Times New Roman" w:hAnsi="Consolas" w:cs="Times New Roman"/>
+          <w:color w:val="D4D4D4"/>
+          <w:sz w:val="18"/>
+          <w:szCs w:val="24"/>
+          <w:lang w:val="en-GB" w:eastAsia="en-GB"/>
+        </w:rPr>
+        <w:t>(</w:t>
+      </w:r>
+      <w:proofErr w:type="spellStart"/>
+      <w:r>
+        <w:rPr>
+          <w:rFonts w:ascii="Consolas" w:eastAsia="Times New Roman" w:hAnsi="Consolas" w:cs="Times New Roman"/>
+          <w:color w:val="9CDCFE"/>
+          <w:sz w:val="18"/>
+          <w:szCs w:val="24"/>
+          <w:lang w:val="en-GB" w:eastAsia="en-GB"/>
+        </w:rPr>
+        <w:t>cartForParty</w:t>
+      </w:r>
+      <w:proofErr w:type="spellEnd"/>
+      <w:r>
+        <w:rPr>
+          <w:rFonts w:ascii="Consolas" w:eastAsia="Times New Roman" w:hAnsi="Consolas" w:cs="Times New Roman"/>
+          <w:color w:val="D4D4D4"/>
+          <w:sz w:val="18"/>
+          <w:szCs w:val="24"/>
+          <w:lang w:val="en-GB" w:eastAsia="en-GB"/>
+        </w:rPr>
+        <w:t>)</w:t>
+      </w:r>
+    </w:p>
+    <w:p>
+      <w:pPr>
+        <w:shd w:val="clear" w:color="auto" w:fill="1E1E1E"/>
+        <w:spacing w:after="0" w:line="330" w:lineRule="atLeast"/>
+        <w:rPr>
+          <w:rFonts w:ascii="Consolas" w:eastAsia="Times New Roman" w:hAnsi="Consolas" w:cs="Times New Roman"/>
+          <w:color w:val="D4D4D4"/>
+          <w:sz w:val="18"/>
+          <w:szCs w:val="24"/>
+          <w:lang w:val="en-GB" w:eastAsia="en-GB"/>
+        </w:rPr>
+      </w:pPr>
+      <w:r>
+        <w:rPr>
+          <w:rFonts w:ascii="Consolas" w:eastAsia="Times New Roman" w:hAnsi="Consolas" w:cs="Times New Roman"/>
+          <w:color w:val="D4D4D4"/>
+          <w:sz w:val="18"/>
+          <w:szCs w:val="24"/>
+          <w:lang w:val="en-GB" w:eastAsia="en-GB"/>
+        </w:rPr>
+        <w:t xml:space="preserve">   </w:t>
+      </w:r>
+    </w:p>
+    <w:p>
+      <w:pPr>
+        <w:shd w:val="clear" w:color="auto" w:fill="1E1E1E"/>
+        <w:spacing w:after="0" w:line="330" w:lineRule="atLeast"/>
+        <w:rPr>
+          <w:rFonts w:ascii="Consolas" w:eastAsia="Times New Roman" w:hAnsi="Consolas" w:cs="Times New Roman"/>
+          <w:color w:val="D4D4D4"/>
+          <w:sz w:val="18"/>
+          <w:szCs w:val="24"/>
+          <w:lang w:val="en-GB" w:eastAsia="en-GB"/>
+        </w:rPr>
+      </w:pPr>
+      <w:r>
+        <w:rPr>
+          <w:rFonts w:ascii="Consolas" w:eastAsia="Times New Roman" w:hAnsi="Consolas" w:cs="Times New Roman"/>
+          <w:color w:val="D4D4D4"/>
+          <w:sz w:val="18"/>
+          <w:szCs w:val="24"/>
+          <w:lang w:val="en-GB" w:eastAsia="en-GB"/>
+        </w:rPr>
+        <w:t xml:space="preserve">   </w:t>
+      </w:r>
+      <w:r>
+        <w:rPr>
+          <w:rFonts w:ascii="Consolas" w:eastAsia="Times New Roman" w:hAnsi="Consolas" w:cs="Times New Roman"/>
+          <w:color w:val="569CD6"/>
+          <w:sz w:val="18"/>
+          <w:szCs w:val="24"/>
+          <w:lang w:val="en-GB" w:eastAsia="en-GB"/>
+        </w:rPr>
+        <w:t>var</w:t>
+      </w:r>
+      <w:r>
+        <w:rPr>
+          <w:rFonts w:ascii="Consolas" w:eastAsia="Times New Roman" w:hAnsi="Consolas" w:cs="Times New Roman"/>
+          <w:color w:val="D4D4D4"/>
+          <w:sz w:val="18"/>
+          <w:szCs w:val="24"/>
+          <w:lang w:val="en-GB" w:eastAsia="en-GB"/>
+        </w:rPr>
+        <w:t xml:space="preserve"> </w:t>
+      </w:r>
+      <w:proofErr w:type="spellStart"/>
+      <w:r>
+        <w:rPr>
+          <w:rFonts w:ascii="Consolas" w:eastAsia="Times New Roman" w:hAnsi="Consolas" w:cs="Times New Roman"/>
+          <w:color w:val="9CDCFE"/>
+          <w:sz w:val="18"/>
+          <w:szCs w:val="24"/>
+          <w:lang w:val="en-GB" w:eastAsia="en-GB"/>
+        </w:rPr>
+        <w:t>cartTotal</w:t>
+      </w:r>
+      <w:proofErr w:type="spellEnd"/>
+      <w:r>
+        <w:rPr>
+          <w:rFonts w:ascii="Consolas" w:eastAsia="Times New Roman" w:hAnsi="Consolas" w:cs="Times New Roman"/>
+          <w:color w:val="D4D4D4"/>
+          <w:sz w:val="18"/>
+          <w:szCs w:val="24"/>
+          <w:lang w:val="en-GB" w:eastAsia="en-GB"/>
+        </w:rPr>
+        <w:t xml:space="preserve"> = </w:t>
+      </w:r>
+      <w:r>
+        <w:rPr>
+          <w:rFonts w:ascii="Consolas" w:eastAsia="Times New Roman" w:hAnsi="Consolas" w:cs="Times New Roman"/>
+          <w:color w:val="B5CEA8"/>
+          <w:sz w:val="18"/>
+          <w:szCs w:val="24"/>
+          <w:lang w:val="en-GB" w:eastAsia="en-GB"/>
+        </w:rPr>
+        <w:t>0</w:t>
+      </w:r>
+      <w:r>
+        <w:rPr>
+          <w:rFonts w:ascii="Consolas" w:eastAsia="Times New Roman" w:hAnsi="Consolas" w:cs="Times New Roman"/>
+          <w:color w:val="D4D4D4"/>
+          <w:sz w:val="18"/>
+          <w:szCs w:val="24"/>
+          <w:lang w:val="en-GB" w:eastAsia="en-GB"/>
+        </w:rPr>
+        <w:t>;</w:t>
+      </w:r>
+    </w:p>
+    <w:p>
+      <w:pPr>
+        <w:shd w:val="clear" w:color="auto" w:fill="1E1E1E"/>
+        <w:spacing w:after="0" w:line="330" w:lineRule="atLeast"/>
+        <w:rPr>
+          <w:rFonts w:ascii="Consolas" w:eastAsia="Times New Roman" w:hAnsi="Consolas" w:cs="Times New Roman"/>
+          <w:color w:val="D4D4D4"/>
+          <w:sz w:val="18"/>
+          <w:szCs w:val="24"/>
+          <w:lang w:val="en-GB" w:eastAsia="en-GB"/>
+        </w:rPr>
+      </w:pPr>
+      <w:r>
+        <w:rPr>
+          <w:rFonts w:ascii="Consolas" w:eastAsia="Times New Roman" w:hAnsi="Consolas" w:cs="Times New Roman"/>
+          <w:color w:val="D4D4D4"/>
+          <w:sz w:val="18"/>
+          <w:szCs w:val="24"/>
+          <w:lang w:val="en-GB" w:eastAsia="en-GB"/>
+        </w:rPr>
+        <w:t xml:space="preserve">   </w:t>
+      </w:r>
+      <w:r>
+        <w:rPr>
+          <w:rFonts w:ascii="Consolas" w:eastAsia="Times New Roman" w:hAnsi="Consolas" w:cs="Times New Roman"/>
+          <w:color w:val="C586C0"/>
+          <w:sz w:val="18"/>
+          <w:szCs w:val="24"/>
+          <w:lang w:val="en-GB" w:eastAsia="en-GB"/>
+        </w:rPr>
+        <w:t>for</w:t>
+      </w:r>
+      <w:r>
+        <w:rPr>
+          <w:rFonts w:ascii="Consolas" w:eastAsia="Times New Roman" w:hAnsi="Consolas" w:cs="Times New Roman"/>
+          <w:color w:val="D4D4D4"/>
+          <w:sz w:val="18"/>
+          <w:szCs w:val="24"/>
+          <w:lang w:val="en-GB" w:eastAsia="en-GB"/>
+        </w:rPr>
+        <w:t xml:space="preserve"> (</w:t>
+      </w:r>
+      <w:proofErr w:type="spellStart"/>
+      <w:r>
+        <w:rPr>
+          <w:rFonts w:ascii="Consolas" w:eastAsia="Times New Roman" w:hAnsi="Consolas" w:cs="Times New Roman"/>
+          <w:color w:val="9CDCFE"/>
+          <w:sz w:val="18"/>
+          <w:szCs w:val="24"/>
+          <w:lang w:val="en-GB" w:eastAsia="en-GB"/>
+        </w:rPr>
+        <w:t>valueLoop</w:t>
+      </w:r>
+      <w:proofErr w:type="spellEnd"/>
+      <w:r>
+        <w:rPr>
+          <w:rFonts w:ascii="Consolas" w:eastAsia="Times New Roman" w:hAnsi="Consolas" w:cs="Times New Roman"/>
+          <w:color w:val="D4D4D4"/>
+          <w:sz w:val="18"/>
+          <w:szCs w:val="24"/>
+          <w:lang w:val="en-GB" w:eastAsia="en-GB"/>
+        </w:rPr>
+        <w:t xml:space="preserve"> = </w:t>
+      </w:r>
+      <w:r>
+        <w:rPr>
+          <w:rFonts w:ascii="Consolas" w:eastAsia="Times New Roman" w:hAnsi="Consolas" w:cs="Times New Roman"/>
+          <w:color w:val="B5CEA8"/>
+          <w:sz w:val="18"/>
+          <w:szCs w:val="24"/>
+          <w:lang w:val="en-GB" w:eastAsia="en-GB"/>
+        </w:rPr>
+        <w:t>0</w:t>
+      </w:r>
+      <w:r>
+        <w:rPr>
+          <w:rFonts w:ascii="Consolas" w:eastAsia="Times New Roman" w:hAnsi="Consolas" w:cs="Times New Roman"/>
+          <w:color w:val="D4D4D4"/>
+          <w:sz w:val="18"/>
+          <w:szCs w:val="24"/>
+          <w:lang w:val="en-GB" w:eastAsia="en-GB"/>
+        </w:rPr>
+        <w:t xml:space="preserve">; </w:t>
+      </w:r>
+      <w:proofErr w:type="spellStart"/>
+      <w:r>
+        <w:rPr>
+          <w:rFonts w:ascii="Consolas" w:eastAsia="Times New Roman" w:hAnsi="Consolas" w:cs="Times New Roman"/>
+          <w:color w:val="9CDCFE"/>
+          <w:sz w:val="18"/>
+          <w:szCs w:val="24"/>
+          <w:lang w:val="en-GB" w:eastAsia="en-GB"/>
+        </w:rPr>
+        <w:t>valueLoop</w:t>
+      </w:r>
+      <w:proofErr w:type="spellEnd"/>
+      <w:r>
+        <w:rPr>
+          <w:rFonts w:ascii="Consolas" w:eastAsia="Times New Roman" w:hAnsi="Consolas" w:cs="Times New Roman"/>
+          <w:color w:val="D4D4D4"/>
+          <w:sz w:val="18"/>
+          <w:szCs w:val="24"/>
+          <w:lang w:val="en-GB" w:eastAsia="en-GB"/>
+        </w:rPr>
+        <w:t xml:space="preserve"> &lt; </w:t>
+      </w:r>
+      <w:proofErr w:type="spellStart"/>
+      <w:proofErr w:type="gramStart"/>
+      <w:r>
+        <w:rPr>
+          <w:rFonts w:ascii="Consolas" w:eastAsia="Times New Roman" w:hAnsi="Consolas" w:cs="Times New Roman"/>
+          <w:color w:val="9CDCFE"/>
+          <w:sz w:val="18"/>
+          <w:szCs w:val="24"/>
+          <w:lang w:val="en-GB" w:eastAsia="en-GB"/>
+        </w:rPr>
+        <w:t>values</w:t>
+      </w:r>
+      <w:r>
+        <w:rPr>
+          <w:rFonts w:ascii="Consolas" w:eastAsia="Times New Roman" w:hAnsi="Consolas" w:cs="Times New Roman"/>
+          <w:color w:val="D4D4D4"/>
+          <w:sz w:val="18"/>
+          <w:szCs w:val="24"/>
+          <w:lang w:val="en-GB" w:eastAsia="en-GB"/>
+        </w:rPr>
+        <w:t>.</w:t>
+      </w:r>
+      <w:r>
+        <w:rPr>
+          <w:rFonts w:ascii="Consolas" w:eastAsia="Times New Roman" w:hAnsi="Consolas" w:cs="Times New Roman"/>
+          <w:color w:val="9CDCFE"/>
+          <w:sz w:val="18"/>
+          <w:szCs w:val="24"/>
+          <w:lang w:val="en-GB" w:eastAsia="en-GB"/>
+        </w:rPr>
+        <w:t>length</w:t>
+      </w:r>
+      <w:proofErr w:type="spellEnd"/>
+      <w:proofErr w:type="gramEnd"/>
+      <w:r>
+        <w:rPr>
+          <w:rFonts w:ascii="Consolas" w:eastAsia="Times New Roman" w:hAnsi="Consolas" w:cs="Times New Roman"/>
+          <w:color w:val="D4D4D4"/>
+          <w:sz w:val="18"/>
+          <w:szCs w:val="24"/>
+          <w:lang w:val="en-GB" w:eastAsia="en-GB"/>
+        </w:rPr>
+        <w:t xml:space="preserve">; </w:t>
+      </w:r>
+      <w:proofErr w:type="spellStart"/>
+      <w:r>
+        <w:rPr>
+          <w:rFonts w:ascii="Consolas" w:eastAsia="Times New Roman" w:hAnsi="Consolas" w:cs="Times New Roman"/>
+          <w:color w:val="9CDCFE"/>
+          <w:sz w:val="18"/>
+          <w:szCs w:val="24"/>
+          <w:lang w:val="en-GB" w:eastAsia="en-GB"/>
+        </w:rPr>
+        <w:t>valueLoop</w:t>
+      </w:r>
+      <w:proofErr w:type="spellEnd"/>
+      <w:r>
+        <w:rPr>
+          <w:rFonts w:ascii="Consolas" w:eastAsia="Times New Roman" w:hAnsi="Consolas" w:cs="Times New Roman"/>
+          <w:color w:val="D4D4D4"/>
+          <w:sz w:val="18"/>
+          <w:szCs w:val="24"/>
+          <w:lang w:val="en-GB" w:eastAsia="en-GB"/>
+        </w:rPr>
+        <w:t>++) {</w:t>
+      </w:r>
+    </w:p>
+    <w:p>
+      <w:pPr>
+        <w:shd w:val="clear" w:color="auto" w:fill="1E1E1E"/>
+        <w:spacing w:after="0" w:line="330" w:lineRule="atLeast"/>
+        <w:rPr>
+          <w:rFonts w:ascii="Consolas" w:eastAsia="Times New Roman" w:hAnsi="Consolas" w:cs="Times New Roman"/>
+          <w:color w:val="D4D4D4"/>
+          <w:sz w:val="18"/>
+          <w:szCs w:val="24"/>
+          <w:lang w:val="en-GB" w:eastAsia="en-GB"/>
+        </w:rPr>
+      </w:pPr>
+      <w:r>
+        <w:rPr>
+          <w:rFonts w:ascii="Consolas" w:eastAsia="Times New Roman" w:hAnsi="Consolas" w:cs="Times New Roman"/>
+          <w:color w:val="D4D4D4"/>
+          <w:sz w:val="18"/>
+          <w:szCs w:val="24"/>
+          <w:lang w:val="en-GB" w:eastAsia="en-GB"/>
+        </w:rPr>
+        <w:t xml:space="preserve">      </w:t>
+      </w:r>
+      <w:proofErr w:type="spellStart"/>
+      <w:r>
+        <w:rPr>
+          <w:rFonts w:ascii="Consolas" w:eastAsia="Times New Roman" w:hAnsi="Consolas" w:cs="Times New Roman"/>
+          <w:color w:val="9CDCFE"/>
+          <w:sz w:val="18"/>
+          <w:szCs w:val="24"/>
+          <w:lang w:val="en-GB" w:eastAsia="en-GB"/>
+        </w:rPr>
+        <w:t>cartTotal</w:t>
+      </w:r>
+      <w:proofErr w:type="spellEnd"/>
+      <w:r>
+        <w:rPr>
+          <w:rFonts w:ascii="Consolas" w:eastAsia="Times New Roman" w:hAnsi="Consolas" w:cs="Times New Roman"/>
+          <w:color w:val="D4D4D4"/>
+          <w:sz w:val="18"/>
+          <w:szCs w:val="24"/>
+          <w:lang w:val="en-GB" w:eastAsia="en-GB"/>
+        </w:rPr>
+        <w:t xml:space="preserve"> = </w:t>
+      </w:r>
+      <w:proofErr w:type="spellStart"/>
+      <w:r>
+        <w:rPr>
+          <w:rFonts w:ascii="Consolas" w:eastAsia="Times New Roman" w:hAnsi="Consolas" w:cs="Times New Roman"/>
+          <w:color w:val="9CDCFE"/>
+          <w:sz w:val="18"/>
+          <w:szCs w:val="24"/>
+          <w:lang w:val="en-GB" w:eastAsia="en-GB"/>
+        </w:rPr>
+        <w:t>cartTotal</w:t>
+      </w:r>
+      <w:proofErr w:type="spellEnd"/>
+      <w:r>
+        <w:rPr>
+          <w:rFonts w:ascii="Consolas" w:eastAsia="Times New Roman" w:hAnsi="Consolas" w:cs="Times New Roman"/>
+          <w:color w:val="D4D4D4"/>
+          <w:sz w:val="18"/>
+          <w:szCs w:val="24"/>
+          <w:lang w:val="en-GB" w:eastAsia="en-GB"/>
+        </w:rPr>
+        <w:t xml:space="preserve"> + </w:t>
+      </w:r>
+      <w:proofErr w:type="spellStart"/>
+      <w:r>
+        <w:rPr>
+          <w:rFonts w:ascii="Consolas" w:eastAsia="Times New Roman" w:hAnsi="Consolas" w:cs="Times New Roman"/>
+          <w:color w:val="DCDCAA"/>
+          <w:sz w:val="18"/>
+          <w:szCs w:val="24"/>
+          <w:lang w:val="en-GB" w:eastAsia="en-GB"/>
+        </w:rPr>
+        <w:t>parseFloat</w:t>
+      </w:r>
+      <w:proofErr w:type="spellEnd"/>
+      <w:r>
+        <w:rPr>
+          <w:rFonts w:ascii="Consolas" w:eastAsia="Times New Roman" w:hAnsi="Consolas" w:cs="Times New Roman"/>
+          <w:color w:val="D4D4D4"/>
+          <w:sz w:val="18"/>
+          <w:szCs w:val="24"/>
+          <w:lang w:val="en-GB" w:eastAsia="en-GB"/>
+        </w:rPr>
+        <w:t>(</w:t>
+      </w:r>
+      <w:r>
+        <w:rPr>
+          <w:rFonts w:ascii="Consolas" w:eastAsia="Times New Roman" w:hAnsi="Consolas" w:cs="Times New Roman"/>
+          <w:color w:val="9CDCFE"/>
+          <w:sz w:val="18"/>
+          <w:szCs w:val="24"/>
+          <w:lang w:val="en-GB" w:eastAsia="en-GB"/>
+        </w:rPr>
+        <w:t>values</w:t>
+      </w:r>
+      <w:r>
+        <w:rPr>
+          <w:rFonts w:ascii="Consolas" w:eastAsia="Times New Roman" w:hAnsi="Consolas" w:cs="Times New Roman"/>
+          <w:color w:val="D4D4D4"/>
+          <w:sz w:val="18"/>
+          <w:szCs w:val="24"/>
+          <w:lang w:val="en-GB" w:eastAsia="en-GB"/>
+        </w:rPr>
+        <w:t>[</w:t>
+      </w:r>
+      <w:proofErr w:type="spellStart"/>
+      <w:r>
+        <w:rPr>
+          <w:rFonts w:ascii="Consolas" w:eastAsia="Times New Roman" w:hAnsi="Consolas" w:cs="Times New Roman"/>
+          <w:color w:val="9CDCFE"/>
+          <w:sz w:val="18"/>
+          <w:szCs w:val="24"/>
+          <w:lang w:val="en-GB" w:eastAsia="en-GB"/>
+        </w:rPr>
+        <w:t>valueLoop</w:t>
+      </w:r>
+      <w:proofErr w:type="spellEnd"/>
+      <w:r>
+        <w:rPr>
+          <w:rFonts w:ascii="Consolas" w:eastAsia="Times New Roman" w:hAnsi="Consolas" w:cs="Times New Roman"/>
+          <w:color w:val="D4D4D4"/>
+          <w:sz w:val="18"/>
+          <w:szCs w:val="24"/>
+          <w:lang w:val="en-GB" w:eastAsia="en-GB"/>
+        </w:rPr>
+        <w:t>]);</w:t>
+      </w:r>
+    </w:p>
+    <w:p>
+      <w:pPr>
+        <w:shd w:val="clear" w:color="auto" w:fill="1E1E1E"/>
+        <w:spacing w:after="0" w:line="330" w:lineRule="atLeast"/>
+        <w:rPr>
+          <w:rFonts w:ascii="Consolas" w:eastAsia="Times New Roman" w:hAnsi="Consolas" w:cs="Times New Roman"/>
+          <w:color w:val="D4D4D4"/>
+          <w:sz w:val="18"/>
+          <w:szCs w:val="24"/>
+          <w:lang w:val="en-GB" w:eastAsia="en-GB"/>
+        </w:rPr>
+      </w:pPr>
+      <w:r>
+        <w:rPr>
+          <w:rFonts w:ascii="Consolas" w:eastAsia="Times New Roman" w:hAnsi="Consolas" w:cs="Times New Roman"/>
+          <w:color w:val="D4D4D4"/>
+          <w:sz w:val="18"/>
+          <w:szCs w:val="24"/>
+          <w:lang w:val="en-GB" w:eastAsia="en-GB"/>
+        </w:rPr>
+        <w:t xml:space="preserve">   }</w:t>
+      </w:r>
+    </w:p>
+    <w:p>
+      <w:pPr>
+        <w:shd w:val="clear" w:color="auto" w:fill="1E1E1E"/>
+        <w:spacing w:after="0" w:line="330" w:lineRule="atLeast"/>
+        <w:rPr>
+          <w:rFonts w:ascii="Consolas" w:eastAsia="Times New Roman" w:hAnsi="Consolas" w:cs="Times New Roman"/>
+          <w:color w:val="D4D4D4"/>
+          <w:sz w:val="18"/>
+          <w:szCs w:val="24"/>
+          <w:lang w:val="en-GB" w:eastAsia="en-GB"/>
+        </w:rPr>
+      </w:pPr>
+    </w:p>
+    <w:p>
+      <w:pPr>
+        <w:shd w:val="clear" w:color="auto" w:fill="1E1E1E"/>
+        <w:spacing w:after="0" w:line="330" w:lineRule="atLeast"/>
+        <w:rPr>
+          <w:rFonts w:ascii="Consolas" w:eastAsia="Times New Roman" w:hAnsi="Consolas" w:cs="Times New Roman"/>
+          <w:color w:val="D4D4D4"/>
+          <w:sz w:val="18"/>
+          <w:szCs w:val="24"/>
+          <w:lang w:val="en-GB" w:eastAsia="en-GB"/>
+        </w:rPr>
+      </w:pPr>
+      <w:r>
+        <w:rPr>
+          <w:rFonts w:ascii="Consolas" w:eastAsia="Times New Roman" w:hAnsi="Consolas" w:cs="Times New Roman"/>
+          <w:color w:val="D4D4D4"/>
+          <w:sz w:val="18"/>
+          <w:szCs w:val="24"/>
+          <w:lang w:val="en-GB" w:eastAsia="en-GB"/>
+        </w:rPr>
+        <w:t xml:space="preserve">   </w:t>
+      </w:r>
+      <w:r>
+        <w:rPr>
+          <w:rFonts w:ascii="Consolas" w:eastAsia="Times New Roman" w:hAnsi="Consolas" w:cs="Times New Roman"/>
+          <w:color w:val="C586C0"/>
+          <w:sz w:val="18"/>
+          <w:szCs w:val="24"/>
+          <w:lang w:val="en-GB" w:eastAsia="en-GB"/>
+        </w:rPr>
+        <w:t>return</w:t>
+      </w:r>
+      <w:r>
+        <w:rPr>
+          <w:rFonts w:ascii="Consolas" w:eastAsia="Times New Roman" w:hAnsi="Consolas" w:cs="Times New Roman"/>
+          <w:color w:val="D4D4D4"/>
+          <w:sz w:val="18"/>
+          <w:szCs w:val="24"/>
+          <w:lang w:val="en-GB" w:eastAsia="en-GB"/>
+        </w:rPr>
+        <w:t xml:space="preserve"> </w:t>
+      </w:r>
+      <w:proofErr w:type="spellStart"/>
+      <w:r>
+        <w:rPr>
+          <w:rFonts w:ascii="Consolas" w:eastAsia="Times New Roman" w:hAnsi="Consolas" w:cs="Times New Roman"/>
+          <w:color w:val="9CDCFE"/>
+          <w:sz w:val="18"/>
+          <w:szCs w:val="24"/>
+          <w:lang w:val="en-GB" w:eastAsia="en-GB"/>
+        </w:rPr>
+        <w:t>cartTotal</w:t>
+      </w:r>
+      <w:proofErr w:type="spellEnd"/>
+      <w:r>
+        <w:rPr>
+          <w:rFonts w:ascii="Consolas" w:eastAsia="Times New Roman" w:hAnsi="Consolas" w:cs="Times New Roman"/>
+          <w:color w:val="D4D4D4"/>
+          <w:sz w:val="18"/>
+          <w:szCs w:val="24"/>
+          <w:lang w:val="en-GB" w:eastAsia="en-GB"/>
+        </w:rPr>
+        <w:t>;</w:t>
+      </w:r>
+    </w:p>
+    <w:p>
+      <w:pPr>
+        <w:shd w:val="clear" w:color="auto" w:fill="1E1E1E"/>
+        <w:spacing w:after="0" w:line="330" w:lineRule="atLeast"/>
+        <w:rPr>
+          <w:rFonts w:ascii="Consolas" w:eastAsia="Times New Roman" w:hAnsi="Consolas" w:cs="Times New Roman"/>
+          <w:color w:val="D4D4D4"/>
+          <w:sz w:val="18"/>
+          <w:szCs w:val="24"/>
+          <w:lang w:val="en-GB" w:eastAsia="en-GB"/>
+        </w:rPr>
+      </w:pPr>
+      <w:r>
+        <w:rPr>
+          <w:rFonts w:ascii="Consolas" w:eastAsia="Times New Roman" w:hAnsi="Consolas" w:cs="Times New Roman"/>
+          <w:color w:val="D4D4D4"/>
+          <w:sz w:val="18"/>
+          <w:szCs w:val="24"/>
+          <w:lang w:val="en-GB" w:eastAsia="en-GB"/>
+        </w:rPr>
+        <w:t>}</w:t>
+      </w:r>
+    </w:p>
+    <w:p>
+      <w:pPr>
+        <w:shd w:val="clear" w:color="auto" w:fill="1E1E1E"/>
+        <w:spacing w:after="240" w:line="330" w:lineRule="atLeast"/>
+        <w:rPr>
+          <w:rFonts w:ascii="Consolas" w:eastAsia="Times New Roman" w:hAnsi="Consolas" w:cs="Times New Roman"/>
+          <w:color w:val="D4D4D4"/>
+          <w:sz w:val="18"/>
+          <w:szCs w:val="24"/>
+          <w:lang w:val="en-GB" w:eastAsia="en-GB"/>
+        </w:rPr>
+      </w:pPr>
+    </w:p>
+    <w:p>
+      <w:pPr>
+        <w:shd w:val="clear" w:color="auto" w:fill="1E1E1E"/>
+        <w:spacing w:after="0" w:line="330" w:lineRule="atLeast"/>
+        <w:rPr>
+          <w:rFonts w:ascii="Consolas" w:eastAsia="Times New Roman" w:hAnsi="Consolas" w:cs="Times New Roman"/>
+          <w:color w:val="D4D4D4"/>
+          <w:sz w:val="18"/>
+          <w:szCs w:val="24"/>
+          <w:lang w:val="en-GB" w:eastAsia="en-GB"/>
+        </w:rPr>
+      </w:pPr>
+      <w:r>
+        <w:rPr>
+          <w:rFonts w:ascii="Consolas" w:eastAsia="Times New Roman" w:hAnsi="Consolas" w:cs="Times New Roman"/>
+          <w:color w:val="9CDCFE"/>
+          <w:sz w:val="18"/>
+          <w:szCs w:val="24"/>
+          <w:lang w:val="en-GB" w:eastAsia="en-GB"/>
+        </w:rPr>
+        <w:t>total</w:t>
+      </w:r>
+      <w:r>
+        <w:rPr>
+          <w:rFonts w:ascii="Consolas" w:eastAsia="Times New Roman" w:hAnsi="Consolas" w:cs="Times New Roman"/>
+          <w:color w:val="D4D4D4"/>
+          <w:sz w:val="18"/>
+          <w:szCs w:val="24"/>
+          <w:lang w:val="en-GB" w:eastAsia="en-GB"/>
+        </w:rPr>
+        <w:t xml:space="preserve"> = </w:t>
+      </w:r>
+      <w:proofErr w:type="spellStart"/>
+      <w:r>
+        <w:rPr>
+          <w:rFonts w:ascii="Consolas" w:eastAsia="Times New Roman" w:hAnsi="Consolas" w:cs="Times New Roman"/>
+          <w:color w:val="DCDCAA"/>
+          <w:sz w:val="18"/>
+          <w:szCs w:val="24"/>
+          <w:lang w:val="en-GB" w:eastAsia="en-GB"/>
+        </w:rPr>
+        <w:t>cashRegister</w:t>
+      </w:r>
+      <w:proofErr w:type="spellEnd"/>
+      <w:r>
+        <w:rPr>
+          <w:rFonts w:ascii="Consolas" w:eastAsia="Times New Roman" w:hAnsi="Consolas" w:cs="Times New Roman"/>
+          <w:color w:val="D4D4D4"/>
+          <w:sz w:val="18"/>
+          <w:szCs w:val="24"/>
+          <w:lang w:val="en-GB" w:eastAsia="en-GB"/>
+        </w:rPr>
+        <w:t>(</w:t>
+      </w:r>
+      <w:proofErr w:type="spellStart"/>
+      <w:r>
+        <w:rPr>
+          <w:rFonts w:ascii="Consolas" w:eastAsia="Times New Roman" w:hAnsi="Consolas" w:cs="Times New Roman"/>
+          <w:color w:val="9CDCFE"/>
+          <w:sz w:val="18"/>
+          <w:szCs w:val="24"/>
+          <w:lang w:val="en-GB" w:eastAsia="en-GB"/>
+        </w:rPr>
+        <w:t>shoppingCart</w:t>
+      </w:r>
+      <w:proofErr w:type="spellEnd"/>
+      <w:r>
+        <w:rPr>
+          <w:rFonts w:ascii="Consolas" w:eastAsia="Times New Roman" w:hAnsi="Consolas" w:cs="Times New Roman"/>
+          <w:color w:val="D4D4D4"/>
+          <w:sz w:val="18"/>
+          <w:szCs w:val="24"/>
+          <w:lang w:val="en-GB" w:eastAsia="en-GB"/>
+        </w:rPr>
+        <w:t>);</w:t>
+      </w:r>
+    </w:p>
+    <w:p>
+      <w:pPr>
+        <w:shd w:val="clear" w:color="auto" w:fill="1E1E1E"/>
+        <w:spacing w:after="0" w:line="330" w:lineRule="atLeast"/>
+        <w:rPr>
+          <w:rFonts w:ascii="Consolas" w:eastAsia="Times New Roman" w:hAnsi="Consolas" w:cs="Times New Roman"/>
+          <w:color w:val="D4D4D4"/>
+          <w:sz w:val="18"/>
+          <w:szCs w:val="24"/>
+          <w:lang w:val="en-GB" w:eastAsia="en-GB"/>
+        </w:rPr>
+      </w:pPr>
+    </w:p>
+    <w:p>
+      <w:pPr>
+        <w:shd w:val="clear" w:color="auto" w:fill="1E1E1E"/>
+        <w:spacing w:after="0" w:line="330" w:lineRule="atLeast"/>
+        <w:rPr>
+          <w:rFonts w:ascii="Consolas" w:eastAsia="Times New Roman" w:hAnsi="Consolas" w:cs="Times New Roman"/>
+          <w:color w:val="D4D4D4"/>
+          <w:sz w:val="18"/>
+          <w:szCs w:val="24"/>
+          <w:lang w:val="en-GB" w:eastAsia="en-GB"/>
+        </w:rPr>
+      </w:pPr>
+      <w:proofErr w:type="gramStart"/>
+      <w:r>
+        <w:rPr>
+          <w:rFonts w:ascii="Consolas" w:eastAsia="Times New Roman" w:hAnsi="Consolas" w:cs="Times New Roman"/>
+          <w:color w:val="4EC9B0"/>
+          <w:sz w:val="18"/>
+          <w:szCs w:val="24"/>
+          <w:lang w:val="en-GB" w:eastAsia="en-GB"/>
+        </w:rPr>
+        <w:t>console</w:t>
+      </w:r>
+      <w:r>
+        <w:rPr>
+          <w:rFonts w:ascii="Consolas" w:eastAsia="Times New Roman" w:hAnsi="Consolas" w:cs="Times New Roman"/>
+          <w:color w:val="D4D4D4"/>
+          <w:sz w:val="18"/>
+          <w:szCs w:val="24"/>
+          <w:lang w:val="en-GB" w:eastAsia="en-GB"/>
+        </w:rPr>
+        <w:t>.</w:t>
+      </w:r>
+      <w:r>
+        <w:rPr>
+          <w:rFonts w:ascii="Consolas" w:eastAsia="Times New Roman" w:hAnsi="Consolas" w:cs="Times New Roman"/>
+          <w:color w:val="DCDCAA"/>
+          <w:sz w:val="18"/>
+          <w:szCs w:val="24"/>
+          <w:lang w:val="en-GB" w:eastAsia="en-GB"/>
+        </w:rPr>
+        <w:t>log</w:t>
+      </w:r>
+      <w:r>
+        <w:rPr>
+          <w:rFonts w:ascii="Consolas" w:eastAsia="Times New Roman" w:hAnsi="Consolas" w:cs="Times New Roman"/>
+          <w:color w:val="D4D4D4"/>
+          <w:sz w:val="18"/>
+          <w:szCs w:val="24"/>
+          <w:lang w:val="en-GB" w:eastAsia="en-GB"/>
+        </w:rPr>
+        <w:t>(</w:t>
+      </w:r>
+      <w:proofErr w:type="gramEnd"/>
+      <w:r>
+        <w:rPr>
+          <w:rFonts w:ascii="Consolas" w:eastAsia="Times New Roman" w:hAnsi="Consolas" w:cs="Times New Roman"/>
+          <w:color w:val="CE9178"/>
+          <w:sz w:val="18"/>
+          <w:szCs w:val="24"/>
+          <w:lang w:val="en-GB" w:eastAsia="en-GB"/>
+        </w:rPr>
+        <w:t xml:space="preserve">`The total Price of the shopping cart is </w:t>
+      </w:r>
+      <w:r>
+        <w:rPr>
+          <w:rFonts w:ascii="Consolas" w:eastAsia="Times New Roman" w:hAnsi="Consolas" w:cs="Times New Roman"/>
+          <w:color w:val="569CD6"/>
+          <w:sz w:val="18"/>
+          <w:szCs w:val="24"/>
+          <w:lang w:val="en-GB" w:eastAsia="en-GB"/>
+        </w:rPr>
+        <w:t>${</w:t>
+      </w:r>
+      <w:r>
+        <w:rPr>
+          <w:rFonts w:ascii="Consolas" w:eastAsia="Times New Roman" w:hAnsi="Consolas" w:cs="Times New Roman"/>
+          <w:color w:val="9CDCFE"/>
+          <w:sz w:val="18"/>
+          <w:szCs w:val="24"/>
+          <w:lang w:val="en-GB" w:eastAsia="en-GB"/>
+        </w:rPr>
+        <w:t>total</w:t>
+      </w:r>
+      <w:r>
+        <w:rPr>
+          <w:rFonts w:ascii="Consolas" w:eastAsia="Times New Roman" w:hAnsi="Consolas" w:cs="Times New Roman"/>
+          <w:color w:val="569CD6"/>
+          <w:sz w:val="18"/>
+          <w:szCs w:val="24"/>
+          <w:lang w:val="en-GB" w:eastAsia="en-GB"/>
+        </w:rPr>
+        <w:t>}</w:t>
+      </w:r>
+      <w:r>
+        <w:rPr>
+          <w:rFonts w:ascii="Consolas" w:eastAsia="Times New Roman" w:hAnsi="Consolas" w:cs="Times New Roman"/>
+          <w:color w:val="CE9178"/>
+          <w:sz w:val="18"/>
+          <w:szCs w:val="24"/>
+          <w:lang w:val="en-GB" w:eastAsia="en-GB"/>
+        </w:rPr>
+        <w:t>`</w:t>
+      </w:r>
+      <w:r>
+        <w:rPr>
+          <w:rFonts w:ascii="Consolas" w:eastAsia="Times New Roman" w:hAnsi="Consolas" w:cs="Times New Roman"/>
+          <w:color w:val="D4D4D4"/>
+          <w:sz w:val="18"/>
+          <w:szCs w:val="24"/>
+          <w:lang w:val="en-GB" w:eastAsia="en-GB"/>
+        </w:rPr>
+        <w:t>);</w:t>
+      </w:r>
+    </w:p>
+    <w:p>
+      <w:pPr>
+        <w:shd w:val="clear" w:color="auto" w:fill="1E1E1E"/>
+        <w:spacing w:after="0" w:line="330" w:lineRule="atLeast"/>
+        <w:rPr>
+          <w:rFonts w:ascii="Consolas" w:eastAsia="Times New Roman" w:hAnsi="Consolas" w:cs="Times New Roman"/>
+          <w:color w:val="D4D4D4"/>
+          <w:sz w:val="18"/>
+          <w:szCs w:val="24"/>
+          <w:lang w:val="en-GB" w:eastAsia="en-GB"/>
+        </w:rPr>
+      </w:pPr>
+    </w:p>
+    <w:p/>
+    <w:p/>
+    <w:p>
+      <w:r>
+        <w:rPr>
+          <w:noProof/>
+        </w:rPr>
+        <w:drawing>
+          <wp:inline distT="0" distB="0" distL="0" distR="0" wp14:anchorId="46CD471D" wp14:editId="4C2E076A">
+            <wp:extent cx="4600575" cy="352425"/>
+            <wp:effectExtent l="0" t="0" r="9525" b="9525"/>
+            <wp:docPr id="3" name="Picture 3"/>
+            <wp:cNvGraphicFramePr>
+              <a:graphicFrameLocks xmlns:a="http://schemas.openxmlformats.org/drawingml/2006/main" noChangeAspect="1"/>
+            </wp:cNvGraphicFramePr>
+            <a:graphic xmlns:a="http://schemas.openxmlformats.org/drawingml/2006/main">
+              <a:graphicData uri="http://schemas.openxmlformats.org/drawingml/2006/picture">
+                <pic:pic xmlns:pic="http://schemas.openxmlformats.org/drawingml/2006/picture">
+                  <pic:nvPicPr>
+                    <pic:cNvPr id="1" name=""/>
+                    <pic:cNvPicPr/>
+                  </pic:nvPicPr>
+                  <pic:blipFill>
+                    <a:blip r:embed="rId15"/>
+                    <a:stretch>
+                      <a:fillRect/>
+                    </a:stretch>
+                  </pic:blipFill>
+                  <pic:spPr>
+                    <a:xfrm>
+                      <a:off x="0" y="0"/>
+                      <a:ext cx="4600575" cy="352425"/>
+                    </a:xfrm>
+                    <a:prstGeom prst="rect">
+                      <a:avLst/>
+                    </a:prstGeom>
+                  </pic:spPr>
+                </pic:pic>
+              </a:graphicData>
+            </a:graphic>
+          </wp:inline>
+        </w:drawing>
+      </w:r>
       <w:bookmarkStart w:id="0" w:name="_GoBack"/>
       <w:bookmarkEnd w:id="0"/>
     </w:p>
     <w:p/>
+    <w:p/>
     <w:sectPr>
-      <w:headerReference w:type="default" r:id="rId14"/>
-      <w:footerReference w:type="default" r:id="rId15"/>
+      <w:headerReference w:type="default" r:id="rId16"/>
+      <w:footerReference w:type="default" r:id="rId17"/>
       <w:pgSz w:w="11906" w:h="16838"/>
       <w:pgMar w:top="1440" w:right="1440" w:bottom="1440" w:left="1440" w:header="708" w:footer="708" w:gutter="0"/>
       <w:cols w:space="708"/>
@@ -27505,6 +30835,7 @@
     <w:rsid w:val="005151BD"/>
     <w:rsid w:val="00645A6E"/>
     <w:rsid w:val="007E1A36"/>
+    <w:rsid w:val="00A62B79"/>
     <w:rsid w:val="00B71A9D"/>
     <w:rsid w:val="00BC6079"/>
     <w:rsid w:val="00C6448F"/>

</xml_diff>